<commit_message>
PRG - 5 zadanie - Úloha 2 - hotovo
</commit_message>
<xml_diff>
--- a/PRG/5 Zadanie/I_SS_26_Python_PL.docx
+++ b/PRG/5 Zadanie/I_SS_26_Python_PL.docx
@@ -1,6 +1,6 @@
 
 <file path=word/document.xml><?xml version="1.0" encoding="utf-8"?>
-<w:document xmlns:ve="http://schemas.openxmlformats.org/markup-compatibility/2006" xmlns:o="urn:schemas-microsoft-com:office:office" xmlns:r="http://schemas.openxmlformats.org/officeDocument/2006/relationships" xmlns:m="http://schemas.openxmlformats.org/officeDocument/2006/math" xmlns:v="urn:schemas-microsoft-com:vml" xmlns:wp="http://schemas.openxmlformats.org/drawingml/2006/wordprocessingDrawing" xmlns:w10="urn:schemas-microsoft-com:office:word" xmlns:w="http://schemas.openxmlformats.org/wordprocessingml/2006/main" xmlns:wne="http://schemas.microsoft.com/office/word/2006/wordml">
+<w:document xmlns:wpc="http://schemas.microsoft.com/office/word/2010/wordprocessingCanvas" xmlns:cx="http://schemas.microsoft.com/office/drawing/2014/chartex" xmlns:cx1="http://schemas.microsoft.com/office/drawing/2015/9/8/chartex" xmlns:cx2="http://schemas.microsoft.com/office/drawing/2015/10/21/chartex" xmlns:cx3="http://schemas.microsoft.com/office/drawing/2016/5/9/chartex" xmlns:cx4="http://schemas.microsoft.com/office/drawing/2016/5/10/chartex" xmlns:cx5="http://schemas.microsoft.com/office/drawing/2016/5/11/chartex" xmlns:cx6="http://schemas.microsoft.com/office/drawing/2016/5/12/chartex" xmlns:cx7="http://schemas.microsoft.com/office/drawing/2016/5/13/chartex" xmlns:cx8="http://schemas.microsoft.com/office/drawing/2016/5/14/chartex" xmlns:mc="http://schemas.openxmlformats.org/markup-compatibility/2006" xmlns:aink="http://schemas.microsoft.com/office/drawing/2016/ink" xmlns:am3d="http://schemas.microsoft.com/office/drawing/2017/model3d" xmlns:o="urn:schemas-microsoft-com:office:office" xmlns:r="http://schemas.openxmlformats.org/officeDocument/2006/relationships" xmlns:m="http://schemas.openxmlformats.org/officeDocument/2006/math" xmlns:v="urn:schemas-microsoft-com:vml" xmlns:wp14="http://schemas.microsoft.com/office/word/2010/wordprocessingDrawing" xmlns:wp="http://schemas.openxmlformats.org/drawingml/2006/wordprocessingDrawing" xmlns:w10="urn:schemas-microsoft-com:office:word" xmlns:w="http://schemas.openxmlformats.org/wordprocessingml/2006/main" xmlns:w14="http://schemas.microsoft.com/office/word/2010/wordml" xmlns:w15="http://schemas.microsoft.com/office/word/2012/wordml" xmlns:w16cex="http://schemas.microsoft.com/office/word/2018/wordml/cex" xmlns:w16cid="http://schemas.microsoft.com/office/word/2016/wordml/cid" xmlns:w16="http://schemas.microsoft.com/office/word/2018/wordml" xmlns:w16se="http://schemas.microsoft.com/office/word/2015/wordml/symex" xmlns:wpg="http://schemas.microsoft.com/office/word/2010/wordprocessingGroup" xmlns:wpi="http://schemas.microsoft.com/office/word/2010/wordprocessingInk" xmlns:wne="http://schemas.microsoft.com/office/word/2006/wordml" xmlns:wps="http://schemas.microsoft.com/office/word/2010/wordprocessingShape" mc:Ignorable="w14 w15 w16se w16cid w16 w16cex wp14">
   <w:body>
     <w:p>
       <w:pPr>
@@ -42,7 +42,7 @@
       <w:tblPr>
         <w:tblStyle w:val="loha"/>
         <w:tblW w:w="0" w:type="auto"/>
-        <w:tblLook w:val="04A0"/>
+        <w:tblLook w:val="04A0" w:firstRow="1" w:lastRow="0" w:firstColumn="1" w:lastColumn="0" w:noHBand="0" w:noVBand="1"/>
       </w:tblPr>
       <w:tblGrid>
         <w:gridCol w:w="908"/>
@@ -51,7 +51,7 @@
       <w:tr>
         <w:tc>
           <w:tcPr>
-            <w:cnfStyle w:val="001000000000"/>
+            <w:cnfStyle w:val="001000000000" w:firstRow="0" w:lastRow="0" w:firstColumn="1" w:lastColumn="0" w:oddVBand="0" w:evenVBand="0" w:oddHBand="0" w:evenHBand="0" w:firstRowFirstColumn="0" w:firstRowLastColumn="0" w:lastRowFirstColumn="0" w:lastRowLastColumn="0"/>
             <w:tcW w:w="908" w:type="dxa"/>
             <w:tcBorders>
               <w:top w:val="single" w:sz="12" w:space="0" w:color="305C1E"/>
@@ -94,7 +94,7 @@
             <w:pPr>
               <w:spacing w:line="240" w:lineRule="auto"/>
               <w:ind w:firstLine="0"/>
-              <w:cnfStyle w:val="000000000000"/>
+              <w:cnfStyle w:val="000000000000" w:firstRow="0" w:lastRow="0" w:firstColumn="0" w:lastColumn="0" w:oddVBand="0" w:evenVBand="0" w:oddHBand="0" w:evenHBand="0" w:firstRowFirstColumn="0" w:firstRowLastColumn="0" w:lastRowFirstColumn="0" w:lastRowLastColumn="0"/>
               <w:rPr>
                 <w:sz w:val="20"/>
               </w:rPr>
@@ -118,7 +118,6 @@
               </w:rPr>
               <w:t xml:space="preserve"> a spustite ho. Následne nájdite v programe metódu </w:t>
             </w:r>
-            <w:proofErr w:type="spellStart"/>
             <w:r>
               <w:rPr>
                 <w:rFonts w:ascii="Consolas" w:hAnsi="Consolas"/>
@@ -126,30 +125,32 @@
                 <w:i w:val="0"/>
                 <w:sz w:val="20"/>
               </w:rPr>
-              <w:t>after</w:t>
-            </w:r>
-            <w:proofErr w:type="spellEnd"/>
-            <w:r>
-              <w:rPr>
-                <w:rFonts w:ascii="Consolas" w:hAnsi="Consolas"/>
-                <w:b/>
-                <w:i w:val="0"/>
-                <w:sz w:val="20"/>
-              </w:rPr>
-              <w:t>()</w:t>
-            </w:r>
-            <w:r>
-              <w:rPr>
-                <w:sz w:val="20"/>
-              </w:rPr>
-              <w:t xml:space="preserve"> a zmeňte jej parameter na 500. Ako sa táto zmena prejaví na pohybe loptičky? _____________________________ </w:t>
+              <w:t>after()</w:t>
+            </w:r>
+            <w:r>
+              <w:rPr>
+                <w:sz w:val="20"/>
+              </w:rPr>
+              <w:t xml:space="preserve"> a zmeňte jej parameter na 500. Ako sa táto zmena prejaví na pohybe loptičky? ___</w:t>
+            </w:r>
+            <w:r>
+              <w:rPr>
+                <w:sz w:val="20"/>
+              </w:rPr>
+              <w:t>bude sa pohybovať pomalšie</w:t>
+            </w:r>
+            <w:r>
+              <w:rPr>
+                <w:sz w:val="20"/>
+              </w:rPr>
+              <w:t xml:space="preserve">_________________ </w:t>
             </w:r>
           </w:p>
           <w:p>
             <w:pPr>
               <w:spacing w:line="240" w:lineRule="auto"/>
               <w:ind w:firstLine="0"/>
-              <w:cnfStyle w:val="000000000000"/>
+              <w:cnfStyle w:val="000000000000" w:firstRow="0" w:lastRow="0" w:firstColumn="0" w:lastColumn="0" w:oddVBand="0" w:evenVBand="0" w:oddHBand="0" w:evenHBand="0" w:firstRowFirstColumn="0" w:firstRowLastColumn="0" w:lastRowFirstColumn="0" w:lastRowLastColumn="0"/>
               <w:rPr>
                 <w:sz w:val="20"/>
               </w:rPr>
@@ -158,21 +159,7 @@
               <w:rPr>
                 <w:sz w:val="20"/>
               </w:rPr>
-              <w:t xml:space="preserve">Doplňte pred </w:t>
-            </w:r>
-            <w:proofErr w:type="spellStart"/>
-            <w:r>
-              <w:rPr>
-                <w:sz w:val="20"/>
-              </w:rPr>
-              <w:t>update</w:t>
-            </w:r>
-            <w:proofErr w:type="spellEnd"/>
-            <w:r>
-              <w:rPr>
-                <w:sz w:val="20"/>
-              </w:rPr>
-              <w:t xml:space="preserve"> plátna inštrukciu </w:t>
+              <w:t xml:space="preserve">Doplňte pred update plátna inštrukciu </w:t>
             </w:r>
             <w:r>
               <w:rPr>
@@ -181,9 +168,14 @@
                 <w:i w:val="0"/>
                 <w:sz w:val="20"/>
               </w:rPr>
-              <w:t>print(</w:t>
-            </w:r>
-            <w:proofErr w:type="spellStart"/>
+              <w:t>print(platno.coords(lopticka))</w:t>
+            </w:r>
+            <w:r>
+              <w:rPr>
+                <w:sz w:val="20"/>
+              </w:rPr>
+              <w:t xml:space="preserve"> a spustite program. Na čo slúži metóda </w:t>
+            </w:r>
             <w:r>
               <w:rPr>
                 <w:rFonts w:ascii="Consolas" w:hAnsi="Consolas"/>
@@ -191,76 +183,32 @@
                 <w:i w:val="0"/>
                 <w:sz w:val="20"/>
               </w:rPr>
-              <w:t>platno.coords</w:t>
-            </w:r>
-            <w:proofErr w:type="spellEnd"/>
-            <w:r>
-              <w:rPr>
-                <w:rFonts w:ascii="Consolas" w:hAnsi="Consolas"/>
-                <w:b/>
-                <w:i w:val="0"/>
-                <w:sz w:val="20"/>
-              </w:rPr>
-              <w:t>(</w:t>
-            </w:r>
-            <w:proofErr w:type="spellStart"/>
-            <w:r>
-              <w:rPr>
-                <w:rFonts w:ascii="Consolas" w:hAnsi="Consolas"/>
-                <w:b/>
-                <w:i w:val="0"/>
-                <w:sz w:val="20"/>
-              </w:rPr>
-              <w:t>lopticka</w:t>
-            </w:r>
-            <w:proofErr w:type="spellEnd"/>
-            <w:r>
-              <w:rPr>
-                <w:rFonts w:ascii="Consolas" w:hAnsi="Consolas"/>
-                <w:b/>
-                <w:i w:val="0"/>
-                <w:sz w:val="20"/>
-              </w:rPr>
-              <w:t>))</w:t>
-            </w:r>
-            <w:r>
-              <w:rPr>
-                <w:sz w:val="20"/>
-              </w:rPr>
-              <w:t xml:space="preserve"> a spustite program. Na čo slúži metóda </w:t>
-            </w:r>
-            <w:proofErr w:type="spellStart"/>
-            <w:r>
-              <w:rPr>
-                <w:rFonts w:ascii="Consolas" w:hAnsi="Consolas"/>
-                <w:b/>
-                <w:i w:val="0"/>
-                <w:sz w:val="20"/>
-              </w:rPr>
-              <w:t>coords</w:t>
-            </w:r>
-            <w:proofErr w:type="spellEnd"/>
-            <w:r>
-              <w:rPr>
-                <w:rFonts w:ascii="Consolas" w:hAnsi="Consolas"/>
-                <w:b/>
-                <w:i w:val="0"/>
-                <w:sz w:val="20"/>
-              </w:rPr>
-              <w:t>()</w:t>
-            </w:r>
-            <w:r>
-              <w:rPr>
-                <w:sz w:val="20"/>
-              </w:rPr>
-              <w:t xml:space="preserve"> ? _______________________ </w:t>
+              <w:t>coords()</w:t>
+            </w:r>
+            <w:r>
+              <w:rPr>
+                <w:sz w:val="20"/>
+              </w:rPr>
+              <w:t xml:space="preserve"> ? _______</w:t>
+            </w:r>
+            <w:r>
+              <w:rPr>
+                <w:sz w:val="20"/>
+              </w:rPr>
+              <w:t>na výpis súradníc objektu</w:t>
+            </w:r>
+            <w:r>
+              <w:rPr>
+                <w:sz w:val="20"/>
+              </w:rPr>
+              <w:t xml:space="preserve">________________ </w:t>
             </w:r>
           </w:p>
           <w:p>
             <w:pPr>
               <w:spacing w:line="240" w:lineRule="auto"/>
               <w:ind w:firstLine="0"/>
-              <w:cnfStyle w:val="000000000000"/>
+              <w:cnfStyle w:val="000000000000" w:firstRow="0" w:lastRow="0" w:firstColumn="0" w:lastColumn="0" w:oddVBand="0" w:evenVBand="0" w:oddHBand="0" w:evenHBand="0" w:firstRowFirstColumn="0" w:firstRowLastColumn="0" w:lastRowFirstColumn="0" w:lastRowLastColumn="0"/>
               <w:rPr>
                 <w:sz w:val="20"/>
               </w:rPr>
@@ -269,14 +217,29 @@
               <w:rPr>
                 <w:sz w:val="20"/>
               </w:rPr>
-              <w:t xml:space="preserve">Zapíšte jej prvý výstup (výpis v prvom riadku): __________________ </w:t>
+              <w:t>Zapíšte jej prvý výstup (výpis v prvom riadku): _______</w:t>
+            </w:r>
+            <w:r>
+              <w:t xml:space="preserve"> </w:t>
+            </w:r>
+            <w:r>
+              <w:rPr>
+                <w:sz w:val="20"/>
+              </w:rPr>
+              <w:t>[130.0, 140.0, 150.0, 160.0]</w:t>
+            </w:r>
+            <w:r>
+              <w:rPr>
+                <w:sz w:val="20"/>
+              </w:rPr>
+              <w:t xml:space="preserve">___________ </w:t>
             </w:r>
           </w:p>
           <w:p>
             <w:pPr>
               <w:spacing w:line="240" w:lineRule="auto"/>
               <w:ind w:firstLine="0"/>
-              <w:cnfStyle w:val="000000000000"/>
+              <w:cnfStyle w:val="000000000000" w:firstRow="0" w:lastRow="0" w:firstColumn="0" w:lastColumn="0" w:oddVBand="0" w:evenVBand="0" w:oddHBand="0" w:evenHBand="0" w:firstRowFirstColumn="0" w:firstRowLastColumn="0" w:lastRowFirstColumn="0" w:lastRowLastColumn="0"/>
               <w:rPr>
                 <w:sz w:val="20"/>
               </w:rPr>
@@ -285,14 +248,26 @@
               <w:rPr>
                 <w:sz w:val="20"/>
               </w:rPr>
-              <w:t xml:space="preserve">Aký dátový typ ste dostali? _____________________ </w:t>
+              <w:t>Aký dátový typ ste dostali? ________</w:t>
+            </w:r>
+            <w:r>
+              <w:rPr>
+                <w:sz w:val="20"/>
+              </w:rPr>
+              <w:t>pole</w:t>
+            </w:r>
+            <w:r>
+              <w:rPr>
+                <w:sz w:val="20"/>
+              </w:rPr>
+              <w:t xml:space="preserve">_____________ </w:t>
             </w:r>
           </w:p>
           <w:p>
             <w:pPr>
               <w:spacing w:line="240" w:lineRule="auto"/>
               <w:ind w:firstLine="0"/>
-              <w:cnfStyle w:val="000000000000"/>
+              <w:cnfStyle w:val="000000000000" w:firstRow="0" w:lastRow="0" w:firstColumn="0" w:lastColumn="0" w:oddVBand="0" w:evenVBand="0" w:oddHBand="0" w:evenHBand="0" w:firstRowFirstColumn="0" w:firstRowLastColumn="0" w:lastRowFirstColumn="0" w:lastRowLastColumn="0"/>
               <w:rPr>
                 <w:sz w:val="20"/>
               </w:rPr>
@@ -327,7 +302,7 @@
         <w:tblStyle w:val="loha"/>
         <w:tblW w:w="0" w:type="auto"/>
         <w:tblLayout w:type="fixed"/>
-        <w:tblLook w:val="04A0"/>
+        <w:tblLook w:val="04A0" w:firstRow="1" w:lastRow="0" w:firstColumn="1" w:lastColumn="0" w:noHBand="0" w:noVBand="1"/>
       </w:tblPr>
       <w:tblGrid>
         <w:gridCol w:w="908"/>
@@ -336,7 +311,7 @@
       <w:tr>
         <w:tc>
           <w:tcPr>
-            <w:cnfStyle w:val="001000000000"/>
+            <w:cnfStyle w:val="001000000000" w:firstRow="0" w:lastRow="0" w:firstColumn="1" w:lastColumn="0" w:oddVBand="0" w:evenVBand="0" w:oddHBand="0" w:evenHBand="0" w:firstRowFirstColumn="0" w:firstRowLastColumn="0" w:lastRowFirstColumn="0" w:lastRowLastColumn="0"/>
             <w:tcW w:w="908" w:type="dxa"/>
             <w:tcBorders>
               <w:top w:val="single" w:sz="12" w:space="0" w:color="305C1E"/>
@@ -379,7 +354,7 @@
             <w:pPr>
               <w:spacing w:line="240" w:lineRule="auto"/>
               <w:ind w:firstLine="0"/>
-              <w:cnfStyle w:val="000000000000"/>
+              <w:cnfStyle w:val="000000000000" w:firstRow="0" w:lastRow="0" w:firstColumn="0" w:lastColumn="0" w:oddVBand="0" w:evenVBand="0" w:oddHBand="0" w:evenHBand="0" w:firstRowFirstColumn="0" w:firstRowLastColumn="0" w:lastRowFirstColumn="0" w:lastRowLastColumn="0"/>
               <w:rPr>
                 <w:sz w:val="20"/>
               </w:rPr>
@@ -408,7 +383,7 @@
             <w:pPr>
               <w:spacing w:line="240" w:lineRule="auto"/>
               <w:ind w:firstLine="0"/>
-              <w:cnfStyle w:val="000000000000"/>
+              <w:cnfStyle w:val="000000000000" w:firstRow="0" w:lastRow="0" w:firstColumn="0" w:lastColumn="0" w:oddVBand="0" w:evenVBand="0" w:oddHBand="0" w:evenHBand="0" w:firstRowFirstColumn="0" w:firstRowLastColumn="0" w:lastRowFirstColumn="0" w:lastRowLastColumn="0"/>
               <w:rPr>
                 <w:sz w:val="20"/>
               </w:rPr>
@@ -417,7 +392,52 @@
               <w:rPr>
                 <w:sz w:val="20"/>
               </w:rPr>
-              <w:t xml:space="preserve"> ___________________________________________________________________________________ _____________________________________________________</w:t>
+              <w:t xml:space="preserve"> ______</w:t>
+            </w:r>
+            <w:r>
+              <w:t xml:space="preserve"> </w:t>
+            </w:r>
+            <w:r>
+              <w:rPr>
+                <w:sz w:val="20"/>
+              </w:rPr>
+              <w:t>x=i</w:t>
+            </w:r>
+            <w:r>
+              <w:rPr>
+                <w:sz w:val="20"/>
+              </w:rPr>
+              <w:t xml:space="preserve"> </w:t>
+            </w:r>
+            <w:r>
+              <w:rPr>
+                <w:sz w:val="20"/>
+              </w:rPr>
+              <w:t>y=x</w:t>
+            </w:r>
+            <w:r>
+              <w:rPr>
+                <w:sz w:val="20"/>
+              </w:rPr>
+              <w:t xml:space="preserve"> </w:t>
+            </w:r>
+            <w:r>
+              <w:rPr>
+                <w:sz w:val="20"/>
+              </w:rPr>
+              <w:t>platno.coords(lopticka,x,y,x+velkost,y+velkost)</w:t>
+            </w:r>
+            <w:r>
+              <w:rPr>
+                <w:sz w:val="20"/>
+              </w:rPr>
+              <w:t xml:space="preserve"> ________________</w:t>
+            </w:r>
+            <w:r>
+              <w:rPr>
+                <w:sz w:val="20"/>
+              </w:rPr>
+              <w:t>_______________________ _____________________________________________________</w:t>
             </w:r>
             <w:r>
               <w:rPr>
@@ -436,7 +456,7 @@
             <w:pPr>
               <w:spacing w:line="240" w:lineRule="auto"/>
               <w:ind w:firstLine="0"/>
-              <w:cnfStyle w:val="000000000000"/>
+              <w:cnfStyle w:val="000000000000" w:firstRow="0" w:lastRow="0" w:firstColumn="0" w:lastColumn="0" w:oddVBand="0" w:evenVBand="0" w:oddHBand="0" w:evenHBand="0" w:firstRowFirstColumn="0" w:firstRowLastColumn="0" w:lastRowFirstColumn="0" w:lastRowLastColumn="0"/>
               <w:rPr>
                 <w:sz w:val="20"/>
               </w:rPr>
@@ -459,7 +479,6 @@
               </w:rPr>
               <w:t xml:space="preserve">, čo asi znamenajú jednotlivé parametre metódy </w:t>
             </w:r>
-            <w:proofErr w:type="spellStart"/>
             <w:r>
               <w:rPr>
                 <w:rFonts w:ascii="Consolas" w:hAnsi="Consolas"/>
@@ -467,17 +486,7 @@
                 <w:i w:val="0"/>
                 <w:sz w:val="20"/>
               </w:rPr>
-              <w:t>coords</w:t>
-            </w:r>
-            <w:proofErr w:type="spellEnd"/>
-            <w:r>
-              <w:rPr>
-                <w:rFonts w:ascii="Consolas" w:hAnsi="Consolas"/>
-                <w:b/>
-                <w:i w:val="0"/>
-                <w:sz w:val="20"/>
-              </w:rPr>
-              <w:t>()</w:t>
+              <w:t>coords()</w:t>
             </w:r>
             <w:r>
               <w:rPr>
@@ -491,7 +500,7 @@
               <w:spacing w:line="240" w:lineRule="auto"/>
               <w:ind w:firstLine="0"/>
               <w:jc w:val="center"/>
-              <w:cnfStyle w:val="000000000000"/>
+              <w:cnfStyle w:val="000000000000" w:firstRow="0" w:lastRow="0" w:firstColumn="0" w:lastColumn="0" w:oddVBand="0" w:evenVBand="0" w:oddHBand="0" w:evenHBand="0" w:firstRowFirstColumn="0" w:firstRowLastColumn="0" w:lastRowFirstColumn="0" w:lastRowLastColumn="0"/>
               <w:rPr>
                 <w:sz w:val="20"/>
               </w:rPr>
@@ -550,19 +559,31 @@
           </w:p>
           <w:p>
             <w:pPr>
+              <w:tabs>
+                <w:tab w:val="clear" w:pos="709"/>
+                <w:tab w:val="left" w:pos="3540"/>
+                <w:tab w:val="left" w:pos="4608"/>
+              </w:tabs>
               <w:spacing w:line="240" w:lineRule="auto"/>
               <w:ind w:firstLine="0"/>
-              <w:cnfStyle w:val="000000000000"/>
+              <w:cnfStyle w:val="000000000000" w:firstRow="0" w:lastRow="0" w:firstColumn="0" w:lastColumn="0" w:oddVBand="0" w:evenVBand="0" w:oddHBand="0" w:evenHBand="0" w:firstRowFirstColumn="0" w:firstRowLastColumn="0" w:lastRowFirstColumn="0" w:lastRowLastColumn="0"/>
               <w:rPr>
                 <w:sz w:val="20"/>
               </w:rPr>
             </w:pPr>
+            <w:r>
+              <w:rPr>
+                <w:sz w:val="20"/>
+              </w:rPr>
+              <w:tab/>
+              <w:t>Objekt       súradnice začiatku   súranice konca</w:t>
+            </w:r>
           </w:p>
           <w:p>
             <w:pPr>
               <w:spacing w:line="240" w:lineRule="auto"/>
               <w:ind w:firstLine="0"/>
-              <w:cnfStyle w:val="000000000000"/>
+              <w:cnfStyle w:val="000000000000" w:firstRow="0" w:lastRow="0" w:firstColumn="0" w:lastColumn="0" w:oddVBand="0" w:evenVBand="0" w:oddHBand="0" w:evenHBand="0" w:firstRowFirstColumn="0" w:firstRowLastColumn="0" w:lastRowFirstColumn="0" w:lastRowLastColumn="0"/>
               <w:rPr>
                 <w:sz w:val="20"/>
               </w:rPr>
@@ -603,7 +624,7 @@
         <w:tblStyle w:val="loha"/>
         <w:tblW w:w="0" w:type="auto"/>
         <w:tblLayout w:type="fixed"/>
-        <w:tblLook w:val="04A0"/>
+        <w:tblLook w:val="04A0" w:firstRow="1" w:lastRow="0" w:firstColumn="1" w:lastColumn="0" w:noHBand="0" w:noVBand="1"/>
       </w:tblPr>
       <w:tblGrid>
         <w:gridCol w:w="908"/>
@@ -612,7 +633,7 @@
       <w:tr>
         <w:tc>
           <w:tcPr>
-            <w:cnfStyle w:val="001000000000"/>
+            <w:cnfStyle w:val="001000000000" w:firstRow="0" w:lastRow="0" w:firstColumn="1" w:lastColumn="0" w:oddVBand="0" w:evenVBand="0" w:oddHBand="0" w:evenHBand="0" w:firstRowFirstColumn="0" w:firstRowLastColumn="0" w:lastRowFirstColumn="0" w:lastRowLastColumn="0"/>
             <w:tcW w:w="908" w:type="dxa"/>
             <w:tcBorders>
               <w:top w:val="single" w:sz="12" w:space="0" w:color="305C1E"/>
@@ -655,7 +676,7 @@
             <w:pPr>
               <w:keepNext/>
               <w:ind w:firstLine="0"/>
-              <w:cnfStyle w:val="000000000000"/>
+              <w:cnfStyle w:val="000000000000" w:firstRow="0" w:lastRow="0" w:firstColumn="0" w:lastColumn="0" w:oddVBand="0" w:evenVBand="0" w:oddHBand="0" w:evenHBand="0" w:firstRowFirstColumn="0" w:firstRowLastColumn="0" w:lastRowFirstColumn="0" w:lastRowLastColumn="0"/>
               <w:rPr>
                 <w:sz w:val="20"/>
               </w:rPr>
@@ -706,7 +727,6 @@
               </w:rPr>
               <w:t xml:space="preserve"> budete potrebovať importovať knižnicu </w:t>
             </w:r>
-            <w:proofErr w:type="spellStart"/>
             <w:r>
               <w:rPr>
                 <w:b/>
@@ -714,7 +734,6 @@
               </w:rPr>
               <w:t>math</w:t>
             </w:r>
-            <w:proofErr w:type="spellEnd"/>
             <w:r>
               <w:rPr>
                 <w:sz w:val="20"/>
@@ -727,7 +746,7 @@
               <w:tblStyle w:val="Mriekatabuky"/>
               <w:tblW w:w="0" w:type="auto"/>
               <w:tblLayout w:type="fixed"/>
-              <w:tblLook w:val="04A0"/>
+              <w:tblLook w:val="04A0" w:firstRow="1" w:lastRow="0" w:firstColumn="1" w:lastColumn="0" w:noHBand="0" w:noVBand="1"/>
             </w:tblPr>
             <w:tblGrid>
               <w:gridCol w:w="2489"/>
@@ -853,7 +872,7 @@
                       </m:r>
                       <m:rad>
                         <m:radPr>
-                          <m:degHide m:val="on"/>
+                          <m:degHide m:val="1"/>
                           <m:ctrlPr>
                             <w:rPr>
                               <w:rFonts w:ascii="Cambria Math" w:hAnsi="Cambria Math"/>
@@ -1024,7 +1043,7 @@
           <w:p>
             <w:pPr>
               <w:ind w:firstLine="0"/>
-              <w:cnfStyle w:val="000000000000"/>
+              <w:cnfStyle w:val="000000000000" w:firstRow="0" w:lastRow="0" w:firstColumn="0" w:lastColumn="0" w:oddVBand="0" w:evenVBand="0" w:oddHBand="0" w:evenHBand="0" w:firstRowFirstColumn="0" w:firstRowLastColumn="0" w:lastRowFirstColumn="0" w:lastRowLastColumn="0"/>
             </w:pPr>
           </w:p>
         </w:tc>
@@ -1043,7 +1062,7 @@
       <w:tblPr>
         <w:tblStyle w:val="loha"/>
         <w:tblW w:w="0" w:type="auto"/>
-        <w:tblLook w:val="04A0"/>
+        <w:tblLook w:val="04A0" w:firstRow="1" w:lastRow="0" w:firstColumn="1" w:lastColumn="0" w:noHBand="0" w:noVBand="1"/>
       </w:tblPr>
       <w:tblGrid>
         <w:gridCol w:w="908"/>
@@ -1052,7 +1071,7 @@
       <w:tr>
         <w:tc>
           <w:tcPr>
-            <w:cnfStyle w:val="001000000000"/>
+            <w:cnfStyle w:val="001000000000" w:firstRow="0" w:lastRow="0" w:firstColumn="1" w:lastColumn="0" w:oddVBand="0" w:evenVBand="0" w:oddHBand="0" w:evenHBand="0" w:firstRowFirstColumn="0" w:firstRowLastColumn="0" w:lastRowFirstColumn="0" w:lastRowLastColumn="0"/>
             <w:tcW w:w="908" w:type="dxa"/>
             <w:tcBorders>
               <w:top w:val="single" w:sz="12" w:space="0" w:color="305C1E"/>
@@ -1097,7 +1116,7 @@
               <w:pStyle w:val="STRUKTURA-N3"/>
               <w:shd w:val="clear" w:color="auto" w:fill="FFFFFF" w:themeFill="background1"/>
               <w:jc w:val="left"/>
-              <w:cnfStyle w:val="000000000000"/>
+              <w:cnfStyle w:val="000000000000" w:firstRow="0" w:lastRow="0" w:firstColumn="0" w:lastColumn="0" w:oddVBand="0" w:evenVBand="0" w:oddHBand="0" w:evenHBand="0" w:firstRowFirstColumn="0" w:firstRowLastColumn="0" w:lastRowFirstColumn="0" w:lastRowLastColumn="0"/>
               <w:rPr>
                 <w:smallCaps w:val="0"/>
                 <w:color w:val="auto"/>
@@ -1181,7 +1200,6 @@
               </w:rPr>
               <w:t xml:space="preserve">Otvorte súbor </w:t>
             </w:r>
-            <w:proofErr w:type="spellStart"/>
             <w:r>
               <w:rPr>
                 <w:b/>
@@ -1191,7 +1209,6 @@
               </w:rPr>
               <w:t>semafor.py</w:t>
             </w:r>
-            <w:proofErr w:type="spellEnd"/>
             <w:r>
               <w:rPr>
                 <w:smallCaps w:val="0"/>
@@ -1214,7 +1231,7 @@
               <w:pStyle w:val="STRUKTURA-N3"/>
               <w:shd w:val="clear" w:color="auto" w:fill="FFFFFF" w:themeFill="background1"/>
               <w:jc w:val="left"/>
-              <w:cnfStyle w:val="000000000000"/>
+              <w:cnfStyle w:val="000000000000" w:firstRow="0" w:lastRow="0" w:firstColumn="0" w:lastColumn="0" w:oddVBand="0" w:evenVBand="0" w:oddHBand="0" w:evenHBand="0" w:firstRowFirstColumn="0" w:firstRowLastColumn="0" w:lastRowFirstColumn="0" w:lastRowLastColumn="0"/>
               <w:rPr>
                 <w:smallCaps w:val="0"/>
                 <w:color w:val="auto"/>
@@ -1227,7 +1244,7 @@
               <w:pStyle w:val="STRUKTURA-N3"/>
               <w:shd w:val="clear" w:color="auto" w:fill="FFFFFF" w:themeFill="background1"/>
               <w:jc w:val="left"/>
-              <w:cnfStyle w:val="000000000000"/>
+              <w:cnfStyle w:val="000000000000" w:firstRow="0" w:lastRow="0" w:firstColumn="0" w:lastColumn="0" w:oddVBand="0" w:evenVBand="0" w:oddHBand="0" w:evenHBand="0" w:firstRowFirstColumn="0" w:firstRowLastColumn="0" w:lastRowFirstColumn="0" w:lastRowLastColumn="0"/>
               <w:rPr>
                 <w:smallCaps w:val="0"/>
                 <w:color w:val="auto"/>
@@ -1238,7 +1255,7 @@
           <w:p>
             <w:pPr>
               <w:pStyle w:val="STRUKTURA-N3"/>
-              <w:cnfStyle w:val="000000000000"/>
+              <w:cnfStyle w:val="000000000000" w:firstRow="0" w:lastRow="0" w:firstColumn="0" w:lastColumn="0" w:oddVBand="0" w:evenVBand="0" w:oddHBand="0" w:evenHBand="0" w:firstRowFirstColumn="0" w:firstRowLastColumn="0" w:lastRowFirstColumn="0" w:lastRowLastColumn="0"/>
               <w:rPr>
                 <w:smallCaps w:val="0"/>
                 <w:color w:val="auto"/>
@@ -1272,7 +1289,7 @@
         <w:tblStyle w:val="loha"/>
         <w:tblW w:w="0" w:type="auto"/>
         <w:tblLayout w:type="fixed"/>
-        <w:tblLook w:val="04A0"/>
+        <w:tblLook w:val="04A0" w:firstRow="1" w:lastRow="0" w:firstColumn="1" w:lastColumn="0" w:noHBand="0" w:noVBand="1"/>
       </w:tblPr>
       <w:tblGrid>
         <w:gridCol w:w="908"/>
@@ -1281,7 +1298,7 @@
       <w:tr>
         <w:tc>
           <w:tcPr>
-            <w:cnfStyle w:val="001000000000"/>
+            <w:cnfStyle w:val="001000000000" w:firstRow="0" w:lastRow="0" w:firstColumn="1" w:lastColumn="0" w:oddVBand="0" w:evenVBand="0" w:oddHBand="0" w:evenHBand="0" w:firstRowFirstColumn="0" w:firstRowLastColumn="0" w:lastRowFirstColumn="0" w:lastRowLastColumn="0"/>
             <w:tcW w:w="908" w:type="dxa"/>
             <w:tcBorders>
               <w:top w:val="single" w:sz="12" w:space="0" w:color="305C1E"/>
@@ -1334,7 +1351,7 @@
             <w:pPr>
               <w:keepNext/>
               <w:ind w:firstLine="0"/>
-              <w:cnfStyle w:val="000000000000"/>
+              <w:cnfStyle w:val="000000000000" w:firstRow="0" w:lastRow="0" w:firstColumn="0" w:lastColumn="0" w:oddVBand="0" w:evenVBand="0" w:oddHBand="0" w:evenHBand="0" w:firstRowFirstColumn="0" w:firstRowLastColumn="0" w:lastRowFirstColumn="0" w:lastRowLastColumn="0"/>
               <w:rPr>
                 <w:sz w:val="20"/>
               </w:rPr>
@@ -1345,7 +1362,6 @@
               </w:rPr>
               <w:t xml:space="preserve">Otvorte program </w:t>
             </w:r>
-            <w:proofErr w:type="spellStart"/>
             <w:r>
               <w:rPr>
                 <w:b/>
@@ -1353,7 +1369,6 @@
               </w:rPr>
               <w:t>svetla.py</w:t>
             </w:r>
-            <w:proofErr w:type="spellEnd"/>
             <w:r>
               <w:rPr>
                 <w:sz w:val="20"/>
@@ -1371,7 +1386,7 @@
             <w:pPr>
               <w:pStyle w:val="PredformtovanHTML"/>
               <w:spacing w:line="163" w:lineRule="atLeast"/>
-              <w:cnfStyle w:val="000000000000"/>
+              <w:cnfStyle w:val="000000000000" w:firstRow="0" w:lastRow="0" w:firstColumn="0" w:lastColumn="0" w:oddVBand="0" w:evenVBand="0" w:oddHBand="0" w:evenHBand="0" w:firstRowFirstColumn="0" w:firstRowLastColumn="0" w:lastRowFirstColumn="0" w:lastRowLastColumn="0"/>
               <w:rPr>
                 <w:b/>
                 <w:bCs/>
@@ -1383,7 +1398,7 @@
             <w:pPr>
               <w:pStyle w:val="PredformtovanHTML"/>
               <w:spacing w:line="163" w:lineRule="atLeast"/>
-              <w:cnfStyle w:val="000000000000"/>
+              <w:cnfStyle w:val="000000000000" w:firstRow="0" w:lastRow="0" w:firstColumn="0" w:lastColumn="0" w:oddVBand="0" w:evenVBand="0" w:oddHBand="0" w:evenHBand="0" w:firstRowFirstColumn="0" w:firstRowLastColumn="0" w:lastRowFirstColumn="0" w:lastRowLastColumn="0"/>
               <w:rPr>
                 <w:b/>
                 <w:bCs/>
@@ -1395,7 +1410,7 @@
             <w:pPr>
               <w:pStyle w:val="PredformtovanHTML"/>
               <w:spacing w:line="163" w:lineRule="atLeast"/>
-              <w:cnfStyle w:val="000000000000"/>
+              <w:cnfStyle w:val="000000000000" w:firstRow="0" w:lastRow="0" w:firstColumn="0" w:lastColumn="0" w:oddVBand="0" w:evenVBand="0" w:oddHBand="0" w:evenHBand="0" w:firstRowFirstColumn="0" w:firstRowLastColumn="0" w:lastRowFirstColumn="0" w:lastRowLastColumn="0"/>
             </w:pPr>
             <w:r>
               <w:rPr>
@@ -1480,7 +1495,7 @@
         <w:tblStyle w:val="loha"/>
         <w:tblW w:w="0" w:type="auto"/>
         <w:tblLayout w:type="fixed"/>
-        <w:tblLook w:val="04A0"/>
+        <w:tblLook w:val="04A0" w:firstRow="1" w:lastRow="0" w:firstColumn="1" w:lastColumn="0" w:noHBand="0" w:noVBand="1"/>
       </w:tblPr>
       <w:tblGrid>
         <w:gridCol w:w="908"/>
@@ -1489,7 +1504,7 @@
       <w:tr>
         <w:tc>
           <w:tcPr>
-            <w:cnfStyle w:val="001000000000"/>
+            <w:cnfStyle w:val="001000000000" w:firstRow="0" w:lastRow="0" w:firstColumn="1" w:lastColumn="0" w:oddVBand="0" w:evenVBand="0" w:oddHBand="0" w:evenHBand="0" w:firstRowFirstColumn="0" w:firstRowLastColumn="0" w:lastRowFirstColumn="0" w:lastRowLastColumn="0"/>
             <w:tcW w:w="908" w:type="dxa"/>
             <w:tcBorders>
               <w:top w:val="single" w:sz="12" w:space="0" w:color="305C1E"/>
@@ -1542,7 +1557,7 @@
             <w:pPr>
               <w:keepNext/>
               <w:ind w:firstLine="0"/>
-              <w:cnfStyle w:val="000000000000"/>
+              <w:cnfStyle w:val="000000000000" w:firstRow="0" w:lastRow="0" w:firstColumn="0" w:lastColumn="0" w:oddVBand="0" w:evenVBand="0" w:oddHBand="0" w:evenHBand="0" w:firstRowFirstColumn="0" w:firstRowLastColumn="0" w:lastRowFirstColumn="0" w:lastRowLastColumn="0"/>
               <w:rPr>
                 <w:sz w:val="20"/>
               </w:rPr>
@@ -1553,7 +1568,6 @@
               </w:rPr>
               <w:t xml:space="preserve">Nájdite v programe </w:t>
             </w:r>
-            <w:proofErr w:type="spellStart"/>
             <w:r>
               <w:rPr>
                 <w:b/>
@@ -1561,7 +1575,6 @@
               </w:rPr>
               <w:t>raketa.py</w:t>
             </w:r>
-            <w:proofErr w:type="spellEnd"/>
             <w:r>
               <w:rPr>
                 <w:sz w:val="20"/>
@@ -1573,7 +1586,7 @@
             <w:pPr>
               <w:keepNext/>
               <w:ind w:firstLine="0"/>
-              <w:cnfStyle w:val="000000000000"/>
+              <w:cnfStyle w:val="000000000000" w:firstRow="0" w:lastRow="0" w:firstColumn="0" w:lastColumn="0" w:oddVBand="0" w:evenVBand="0" w:oddHBand="0" w:evenHBand="0" w:firstRowFirstColumn="0" w:firstRowLastColumn="0" w:lastRowFirstColumn="0" w:lastRowLastColumn="0"/>
               <w:rPr>
                 <w:sz w:val="20"/>
               </w:rPr>
@@ -1595,7 +1608,7 @@
             <w:pPr>
               <w:keepNext/>
               <w:ind w:firstLine="0"/>
-              <w:cnfStyle w:val="000000000000"/>
+              <w:cnfStyle w:val="000000000000" w:firstRow="0" w:lastRow="0" w:firstColumn="0" w:lastColumn="0" w:oddVBand="0" w:evenVBand="0" w:oddHBand="0" w:evenHBand="0" w:firstRowFirstColumn="0" w:firstRowLastColumn="0" w:lastRowFirstColumn="0" w:lastRowLastColumn="0"/>
               <w:rPr>
                 <w:sz w:val="20"/>
               </w:rPr>
@@ -1611,7 +1624,7 @@
             <w:pPr>
               <w:keepNext/>
               <w:ind w:firstLine="0"/>
-              <w:cnfStyle w:val="000000000000"/>
+              <w:cnfStyle w:val="000000000000" w:firstRow="0" w:lastRow="0" w:firstColumn="0" w:lastColumn="0" w:oddVBand="0" w:evenVBand="0" w:oddHBand="0" w:evenHBand="0" w:firstRowFirstColumn="0" w:firstRowLastColumn="0" w:lastRowFirstColumn="0" w:lastRowLastColumn="0"/>
               <w:rPr>
                 <w:sz w:val="20"/>
               </w:rPr>
@@ -1621,7 +1634,7 @@
             <w:pPr>
               <w:keepNext/>
               <w:ind w:firstLine="0"/>
-              <w:cnfStyle w:val="000000000000"/>
+              <w:cnfStyle w:val="000000000000" w:firstRow="0" w:lastRow="0" w:firstColumn="0" w:lastColumn="0" w:oddVBand="0" w:evenVBand="0" w:oddHBand="0" w:evenHBand="0" w:firstRowFirstColumn="0" w:firstRowLastColumn="0" w:lastRowFirstColumn="0" w:lastRowLastColumn="0"/>
               <w:rPr>
                 <w:sz w:val="20"/>
               </w:rPr>
@@ -1669,7 +1682,7 @@
             <w:pPr>
               <w:pStyle w:val="PredformtovanHTML"/>
               <w:spacing w:line="163" w:lineRule="atLeast"/>
-              <w:cnfStyle w:val="000000000000"/>
+              <w:cnfStyle w:val="000000000000" w:firstRow="0" w:lastRow="0" w:firstColumn="0" w:lastColumn="0" w:oddVBand="0" w:evenVBand="0" w:oddHBand="0" w:evenHBand="0" w:firstRowFirstColumn="0" w:firstRowLastColumn="0" w:lastRowFirstColumn="0" w:lastRowLastColumn="0"/>
             </w:pPr>
             <w:r>
               <w:rPr>
@@ -1757,7 +1770,7 @@
         <w:tblStyle w:val="loha"/>
         <w:tblW w:w="0" w:type="auto"/>
         <w:tblLayout w:type="fixed"/>
-        <w:tblLook w:val="04A0"/>
+        <w:tblLook w:val="04A0" w:firstRow="1" w:lastRow="0" w:firstColumn="1" w:lastColumn="0" w:noHBand="0" w:noVBand="1"/>
       </w:tblPr>
       <w:tblGrid>
         <w:gridCol w:w="908"/>
@@ -1766,7 +1779,7 @@
       <w:tr>
         <w:tc>
           <w:tcPr>
-            <w:cnfStyle w:val="001000000000"/>
+            <w:cnfStyle w:val="001000000000" w:firstRow="0" w:lastRow="0" w:firstColumn="1" w:lastColumn="0" w:oddVBand="0" w:evenVBand="0" w:oddHBand="0" w:evenHBand="0" w:firstRowFirstColumn="0" w:firstRowLastColumn="0" w:lastRowFirstColumn="0" w:lastRowLastColumn="0"/>
             <w:tcW w:w="908" w:type="dxa"/>
             <w:tcBorders>
               <w:top w:val="single" w:sz="12" w:space="0" w:color="305C1E"/>
@@ -1825,7 +1838,7 @@
             <w:pPr>
               <w:keepNext/>
               <w:ind w:firstLine="0"/>
-              <w:cnfStyle w:val="000000000000"/>
+              <w:cnfStyle w:val="000000000000" w:firstRow="0" w:lastRow="0" w:firstColumn="0" w:lastColumn="0" w:oddVBand="0" w:evenVBand="0" w:oddHBand="0" w:evenHBand="0" w:firstRowFirstColumn="0" w:firstRowLastColumn="0" w:lastRowFirstColumn="0" w:lastRowLastColumn="0"/>
               <w:rPr>
                 <w:sz w:val="20"/>
               </w:rPr>
@@ -1903,7 +1916,6 @@
               </w:rPr>
               <w:t xml:space="preserve">Vytvorte program </w:t>
             </w:r>
-            <w:proofErr w:type="spellStart"/>
             <w:r>
               <w:rPr>
                 <w:b/>
@@ -1911,7 +1923,6 @@
               </w:rPr>
               <w:t>casomiera.py</w:t>
             </w:r>
-            <w:proofErr w:type="spellEnd"/>
             <w:r>
               <w:rPr>
                 <w:sz w:val="20"/>
@@ -1961,7 +1972,7 @@
         <w:tblStyle w:val="loha"/>
         <w:tblW w:w="0" w:type="auto"/>
         <w:tblLayout w:type="fixed"/>
-        <w:tblLook w:val="04A0"/>
+        <w:tblLook w:val="04A0" w:firstRow="1" w:lastRow="0" w:firstColumn="1" w:lastColumn="0" w:noHBand="0" w:noVBand="1"/>
       </w:tblPr>
       <w:tblGrid>
         <w:gridCol w:w="908"/>
@@ -1970,7 +1981,7 @@
       <w:tr>
         <w:tc>
           <w:tcPr>
-            <w:cnfStyle w:val="001000000000"/>
+            <w:cnfStyle w:val="001000000000" w:firstRow="0" w:lastRow="0" w:firstColumn="1" w:lastColumn="0" w:oddVBand="0" w:evenVBand="0" w:oddHBand="0" w:evenHBand="0" w:firstRowFirstColumn="0" w:firstRowLastColumn="0" w:lastRowFirstColumn="0" w:lastRowLastColumn="0"/>
             <w:tcW w:w="908" w:type="dxa"/>
             <w:tcBorders>
               <w:top w:val="single" w:sz="12" w:space="0" w:color="305C1E"/>
@@ -2026,7 +2037,7 @@
             <w:pPr>
               <w:keepNext/>
               <w:ind w:firstLine="0"/>
-              <w:cnfStyle w:val="000000000000"/>
+              <w:cnfStyle w:val="000000000000" w:firstRow="0" w:lastRow="0" w:firstColumn="0" w:lastColumn="0" w:oddVBand="0" w:evenVBand="0" w:oddHBand="0" w:evenHBand="0" w:firstRowFirstColumn="0" w:firstRowLastColumn="0" w:lastRowFirstColumn="0" w:lastRowLastColumn="0"/>
               <w:rPr>
                 <w:sz w:val="20"/>
               </w:rPr>
@@ -2037,7 +2048,6 @@
               </w:rPr>
               <w:t xml:space="preserve">Doplňte program </w:t>
             </w:r>
-            <w:proofErr w:type="spellStart"/>
             <w:r>
               <w:rPr>
                 <w:b/>
@@ -2045,7 +2055,6 @@
               </w:rPr>
               <w:t>panak.py</w:t>
             </w:r>
-            <w:proofErr w:type="spellEnd"/>
             <w:r>
               <w:rPr>
                 <w:sz w:val="20"/>
@@ -2057,7 +2066,7 @@
             <w:pPr>
               <w:keepNext/>
               <w:ind w:firstLine="0"/>
-              <w:cnfStyle w:val="000000000000"/>
+              <w:cnfStyle w:val="000000000000" w:firstRow="0" w:lastRow="0" w:firstColumn="0" w:lastColumn="0" w:oddVBand="0" w:evenVBand="0" w:oddHBand="0" w:evenHBand="0" w:firstRowFirstColumn="0" w:firstRowLastColumn="0" w:lastRowFirstColumn="0" w:lastRowLastColumn="0"/>
               <w:rPr>
                 <w:sz w:val="20"/>
               </w:rPr>
@@ -2158,7 +2167,7 @@
         <w:tblStyle w:val="loha"/>
         <w:tblW w:w="0" w:type="auto"/>
         <w:tblLayout w:type="fixed"/>
-        <w:tblLook w:val="04A0"/>
+        <w:tblLook w:val="04A0" w:firstRow="1" w:lastRow="0" w:firstColumn="1" w:lastColumn="0" w:noHBand="0" w:noVBand="1"/>
       </w:tblPr>
       <w:tblGrid>
         <w:gridCol w:w="908"/>
@@ -2167,7 +2176,7 @@
       <w:tr>
         <w:tc>
           <w:tcPr>
-            <w:cnfStyle w:val="001000000000"/>
+            <w:cnfStyle w:val="001000000000" w:firstRow="0" w:lastRow="0" w:firstColumn="1" w:lastColumn="0" w:oddVBand="0" w:evenVBand="0" w:oddHBand="0" w:evenHBand="0" w:firstRowFirstColumn="0" w:firstRowLastColumn="0" w:lastRowFirstColumn="0" w:lastRowLastColumn="0"/>
             <w:tcW w:w="908" w:type="dxa"/>
             <w:tcBorders>
               <w:top w:val="single" w:sz="12" w:space="0" w:color="305C1E"/>
@@ -2223,7 +2232,7 @@
           <w:p>
             <w:pPr>
               <w:ind w:firstLine="0"/>
-              <w:cnfStyle w:val="000000000000"/>
+              <w:cnfStyle w:val="000000000000" w:firstRow="0" w:lastRow="0" w:firstColumn="0" w:lastColumn="0" w:oddVBand="0" w:evenVBand="0" w:oddHBand="0" w:evenHBand="0" w:firstRowFirstColumn="0" w:firstRowLastColumn="0" w:lastRowFirstColumn="0" w:lastRowLastColumn="0"/>
               <w:rPr>
                 <w:sz w:val="20"/>
               </w:rPr>
@@ -2280,7 +2289,7 @@
               <w:tblStyle w:val="Mriekatabuky"/>
               <w:tblW w:w="0" w:type="auto"/>
               <w:tblLayout w:type="fixed"/>
-              <w:tblLook w:val="04A0"/>
+              <w:tblLook w:val="04A0" w:firstRow="1" w:lastRow="0" w:firstColumn="1" w:lastColumn="0" w:noHBand="0" w:noVBand="1"/>
             </w:tblPr>
             <w:tblGrid>
               <w:gridCol w:w="1922"/>
@@ -2496,25 +2505,7 @@
                       <w:b/>
                       <w:sz w:val="20"/>
                     </w:rPr>
-                    <w:t>y = 100+100*math.sin(</w:t>
-                  </w:r>
-                  <w:proofErr w:type="spellStart"/>
-                  <w:r>
-                    <w:rPr>
-                      <w:rFonts w:asciiTheme="minorHAnsi" w:hAnsiTheme="minorHAnsi" w:cstheme="minorHAnsi"/>
-                      <w:b/>
-                      <w:sz w:val="20"/>
-                    </w:rPr>
-                    <w:t>math.radians</w:t>
-                  </w:r>
-                  <w:proofErr w:type="spellEnd"/>
-                  <w:r>
-                    <w:rPr>
-                      <w:rFonts w:asciiTheme="minorHAnsi" w:hAnsiTheme="minorHAnsi" w:cstheme="minorHAnsi"/>
-                      <w:b/>
-                      <w:sz w:val="20"/>
-                    </w:rPr>
-                    <w:t>(x))</w:t>
+                    <w:t>y = 100+100*math.sin(math.radians(x))</w:t>
                   </w:r>
                 </w:p>
               </w:tc>
@@ -2580,21 +2571,12 @@
                     </w:rPr>
                     <w:t>(</w:t>
                   </w:r>
-                  <w:proofErr w:type="spellStart"/>
                   <w:r>
                     <w:rPr>
                       <w:b/>
                       <w:sz w:val="20"/>
                     </w:rPr>
-                    <w:t>math.radians</w:t>
-                  </w:r>
-                  <w:proofErr w:type="spellEnd"/>
-                  <w:r>
-                    <w:rPr>
-                      <w:b/>
-                      <w:sz w:val="20"/>
-                    </w:rPr>
-                    <w:t>(i)</w:t>
+                    <w:t>math.radians(i)</w:t>
                   </w:r>
                   <w:r>
                     <w:rPr>
@@ -2669,21 +2651,12 @@
                     </w:rPr>
                     <w:t>(</w:t>
                   </w:r>
-                  <w:proofErr w:type="spellStart"/>
                   <w:r>
                     <w:rPr>
                       <w:b/>
                       <w:sz w:val="20"/>
                     </w:rPr>
-                    <w:t>math.radians</w:t>
-                  </w:r>
-                  <w:proofErr w:type="spellEnd"/>
-                  <w:r>
-                    <w:rPr>
-                      <w:b/>
-                      <w:sz w:val="20"/>
-                    </w:rPr>
-                    <w:t>(i)</w:t>
+                    <w:t>math.radians(i)</w:t>
                   </w:r>
                   <w:r>
                     <w:rPr>
@@ -2758,7 +2731,7 @@
           <w:p>
             <w:pPr>
               <w:ind w:firstLine="0"/>
-              <w:cnfStyle w:val="000000000000"/>
+              <w:cnfStyle w:val="000000000000" w:firstRow="0" w:lastRow="0" w:firstColumn="0" w:lastColumn="0" w:oddVBand="0" w:evenVBand="0" w:oddHBand="0" w:evenHBand="0" w:firstRowFirstColumn="0" w:firstRowLastColumn="0" w:lastRowFirstColumn="0" w:lastRowLastColumn="0"/>
               <w:rPr>
                 <w:sz w:val="20"/>
               </w:rPr>
@@ -2767,7 +2740,7 @@
           <w:p>
             <w:pPr>
               <w:ind w:firstLine="0"/>
-              <w:cnfStyle w:val="000000000000"/>
+              <w:cnfStyle w:val="000000000000" w:firstRow="0" w:lastRow="0" w:firstColumn="0" w:lastColumn="0" w:oddVBand="0" w:evenVBand="0" w:oddHBand="0" w:evenHBand="0" w:firstRowFirstColumn="0" w:firstRowLastColumn="0" w:lastRowFirstColumn="0" w:lastRowLastColumn="0"/>
               <w:rPr>
                 <w:sz w:val="20"/>
               </w:rPr>
@@ -2820,20 +2793,15 @@
       <w:pPr>
         <w:pStyle w:val="STRUKTURA-N4"/>
       </w:pPr>
-      <w:proofErr w:type="spellStart"/>
       <w:r>
-        <w:t>Sebahodnotiaca</w:t>
-      </w:r>
-      <w:proofErr w:type="spellEnd"/>
-      <w:r>
-        <w:t xml:space="preserve"> rubrika</w:t>
+        <w:t>Sebahodnotiaca rubrika</w:t>
       </w:r>
     </w:p>
     <w:tbl>
       <w:tblPr>
         <w:tblStyle w:val="Mriekatabuky"/>
         <w:tblW w:w="5000" w:type="pct"/>
-        <w:tblLook w:val="04A0"/>
+        <w:tblLook w:val="04A0" w:firstRow="1" w:lastRow="0" w:firstColumn="1" w:lastColumn="0" w:noHBand="0" w:noVBand="1"/>
       </w:tblPr>
       <w:tblGrid>
         <w:gridCol w:w="4504"/>
@@ -3076,7 +3044,7 @@
 </file>
 
 <file path=word/endnotes.xml><?xml version="1.0" encoding="utf-8"?>
-<w:endnotes xmlns:ve="http://schemas.openxmlformats.org/markup-compatibility/2006" xmlns:o="urn:schemas-microsoft-com:office:office" xmlns:r="http://schemas.openxmlformats.org/officeDocument/2006/relationships" xmlns:m="http://schemas.openxmlformats.org/officeDocument/2006/math" xmlns:v="urn:schemas-microsoft-com:vml" xmlns:wp="http://schemas.openxmlformats.org/drawingml/2006/wordprocessingDrawing" xmlns:w10="urn:schemas-microsoft-com:office:word" xmlns:w="http://schemas.openxmlformats.org/wordprocessingml/2006/main" xmlns:wne="http://schemas.microsoft.com/office/word/2006/wordml">
+<w:endnotes xmlns:wpc="http://schemas.microsoft.com/office/word/2010/wordprocessingCanvas" xmlns:cx="http://schemas.microsoft.com/office/drawing/2014/chartex" xmlns:cx1="http://schemas.microsoft.com/office/drawing/2015/9/8/chartex" xmlns:cx2="http://schemas.microsoft.com/office/drawing/2015/10/21/chartex" xmlns:cx3="http://schemas.microsoft.com/office/drawing/2016/5/9/chartex" xmlns:cx4="http://schemas.microsoft.com/office/drawing/2016/5/10/chartex" xmlns:cx5="http://schemas.microsoft.com/office/drawing/2016/5/11/chartex" xmlns:cx6="http://schemas.microsoft.com/office/drawing/2016/5/12/chartex" xmlns:cx7="http://schemas.microsoft.com/office/drawing/2016/5/13/chartex" xmlns:cx8="http://schemas.microsoft.com/office/drawing/2016/5/14/chartex" xmlns:mc="http://schemas.openxmlformats.org/markup-compatibility/2006" xmlns:aink="http://schemas.microsoft.com/office/drawing/2016/ink" xmlns:am3d="http://schemas.microsoft.com/office/drawing/2017/model3d" xmlns:o="urn:schemas-microsoft-com:office:office" xmlns:r="http://schemas.openxmlformats.org/officeDocument/2006/relationships" xmlns:m="http://schemas.openxmlformats.org/officeDocument/2006/math" xmlns:v="urn:schemas-microsoft-com:vml" xmlns:wp14="http://schemas.microsoft.com/office/word/2010/wordprocessingDrawing" xmlns:wp="http://schemas.openxmlformats.org/drawingml/2006/wordprocessingDrawing" xmlns:w10="urn:schemas-microsoft-com:office:word" xmlns:w="http://schemas.openxmlformats.org/wordprocessingml/2006/main" xmlns:w14="http://schemas.microsoft.com/office/word/2010/wordml" xmlns:w15="http://schemas.microsoft.com/office/word/2012/wordml" xmlns:w16cex="http://schemas.microsoft.com/office/word/2018/wordml/cex" xmlns:w16cid="http://schemas.microsoft.com/office/word/2016/wordml/cid" xmlns:w16="http://schemas.microsoft.com/office/word/2018/wordml" xmlns:w16se="http://schemas.microsoft.com/office/word/2015/wordml/symex" xmlns:wpg="http://schemas.microsoft.com/office/word/2010/wordprocessingGroup" xmlns:wpi="http://schemas.microsoft.com/office/word/2010/wordprocessingInk" xmlns:wne="http://schemas.microsoft.com/office/word/2006/wordml" xmlns:wps="http://schemas.microsoft.com/office/word/2010/wordprocessingShape" mc:Ignorable="w14 w15 w16se w16cid w16 w16cex wp14">
   <w:endnote w:type="separator" w:id="-1">
     <w:p>
       <w:pPr>
@@ -3101,7 +3069,7 @@
 </file>
 
 <file path=word/footer1.xml><?xml version="1.0" encoding="utf-8"?>
-<w:ftr xmlns:ve="http://schemas.openxmlformats.org/markup-compatibility/2006" xmlns:o="urn:schemas-microsoft-com:office:office" xmlns:r="http://schemas.openxmlformats.org/officeDocument/2006/relationships" xmlns:m="http://schemas.openxmlformats.org/officeDocument/2006/math" xmlns:v="urn:schemas-microsoft-com:vml" xmlns:wp="http://schemas.openxmlformats.org/drawingml/2006/wordprocessingDrawing" xmlns:w10="urn:schemas-microsoft-com:office:word" xmlns:w="http://schemas.openxmlformats.org/wordprocessingml/2006/main" xmlns:wne="http://schemas.microsoft.com/office/word/2006/wordml">
+<w:ftr xmlns:wpc="http://schemas.microsoft.com/office/word/2010/wordprocessingCanvas" xmlns:cx="http://schemas.microsoft.com/office/drawing/2014/chartex" xmlns:cx1="http://schemas.microsoft.com/office/drawing/2015/9/8/chartex" xmlns:cx2="http://schemas.microsoft.com/office/drawing/2015/10/21/chartex" xmlns:cx3="http://schemas.microsoft.com/office/drawing/2016/5/9/chartex" xmlns:cx4="http://schemas.microsoft.com/office/drawing/2016/5/10/chartex" xmlns:cx5="http://schemas.microsoft.com/office/drawing/2016/5/11/chartex" xmlns:cx6="http://schemas.microsoft.com/office/drawing/2016/5/12/chartex" xmlns:cx7="http://schemas.microsoft.com/office/drawing/2016/5/13/chartex" xmlns:cx8="http://schemas.microsoft.com/office/drawing/2016/5/14/chartex" xmlns:mc="http://schemas.openxmlformats.org/markup-compatibility/2006" xmlns:aink="http://schemas.microsoft.com/office/drawing/2016/ink" xmlns:am3d="http://schemas.microsoft.com/office/drawing/2017/model3d" xmlns:o="urn:schemas-microsoft-com:office:office" xmlns:r="http://schemas.openxmlformats.org/officeDocument/2006/relationships" xmlns:m="http://schemas.openxmlformats.org/officeDocument/2006/math" xmlns:v="urn:schemas-microsoft-com:vml" xmlns:wp14="http://schemas.microsoft.com/office/word/2010/wordprocessingDrawing" xmlns:wp="http://schemas.openxmlformats.org/drawingml/2006/wordprocessingDrawing" xmlns:w10="urn:schemas-microsoft-com:office:word" xmlns:w="http://schemas.openxmlformats.org/wordprocessingml/2006/main" xmlns:w14="http://schemas.microsoft.com/office/word/2010/wordml" xmlns:w15="http://schemas.microsoft.com/office/word/2012/wordml" xmlns:w16cex="http://schemas.microsoft.com/office/word/2018/wordml/cex" xmlns:w16cid="http://schemas.microsoft.com/office/word/2016/wordml/cid" xmlns:w16="http://schemas.microsoft.com/office/word/2018/wordml" xmlns:w16se="http://schemas.microsoft.com/office/word/2015/wordml/symex" xmlns:wpg="http://schemas.microsoft.com/office/word/2010/wordprocessingGroup" xmlns:wpi="http://schemas.microsoft.com/office/word/2010/wordprocessingInk" xmlns:wne="http://schemas.microsoft.com/office/word/2006/wordml" xmlns:wps="http://schemas.microsoft.com/office/word/2010/wordprocessingShape" mc:Ignorable="w14 w15 w16se w16cid w16 w16cex wp14">
   <w:sdt>
     <w:sdtPr>
       <w:id w:val="-329219287"/>
@@ -3110,6 +3078,7 @@
         <w:docPartUnique/>
       </w:docPartObj>
     </w:sdtPr>
+    <w:sdtEndPr/>
     <w:sdtContent>
       <w:p>
         <w:pPr>
@@ -3138,14 +3107,27 @@
         <w:r>
           <w:t>/</w:t>
         </w:r>
-        <w:fldSimple w:instr=" NUMPAGES   \* MERGEFORMAT ">
-          <w:r>
-            <w:rPr>
-              <w:noProof/>
-            </w:rPr>
-            <w:t>3</w:t>
-          </w:r>
-        </w:fldSimple>
+        <w:r>
+          <w:fldChar w:fldCharType="begin"/>
+        </w:r>
+        <w:r>
+          <w:instrText xml:space="preserve"> NUMPAGES   \* MERGEFORMAT </w:instrText>
+        </w:r>
+        <w:r>
+          <w:fldChar w:fldCharType="separate"/>
+        </w:r>
+        <w:r>
+          <w:rPr>
+            <w:noProof/>
+          </w:rPr>
+          <w:t>3</w:t>
+        </w:r>
+        <w:r>
+          <w:rPr>
+            <w:noProof/>
+          </w:rPr>
+          <w:fldChar w:fldCharType="end"/>
+        </w:r>
       </w:p>
     </w:sdtContent>
   </w:sdt>
@@ -3153,7 +3135,7 @@
 </file>
 
 <file path=word/footnotes.xml><?xml version="1.0" encoding="utf-8"?>
-<w:footnotes xmlns:ve="http://schemas.openxmlformats.org/markup-compatibility/2006" xmlns:o="urn:schemas-microsoft-com:office:office" xmlns:r="http://schemas.openxmlformats.org/officeDocument/2006/relationships" xmlns:m="http://schemas.openxmlformats.org/officeDocument/2006/math" xmlns:v="urn:schemas-microsoft-com:vml" xmlns:wp="http://schemas.openxmlformats.org/drawingml/2006/wordprocessingDrawing" xmlns:w10="urn:schemas-microsoft-com:office:word" xmlns:w="http://schemas.openxmlformats.org/wordprocessingml/2006/main" xmlns:wne="http://schemas.microsoft.com/office/word/2006/wordml">
+<w:footnotes xmlns:wpc="http://schemas.microsoft.com/office/word/2010/wordprocessingCanvas" xmlns:cx="http://schemas.microsoft.com/office/drawing/2014/chartex" xmlns:cx1="http://schemas.microsoft.com/office/drawing/2015/9/8/chartex" xmlns:cx2="http://schemas.microsoft.com/office/drawing/2015/10/21/chartex" xmlns:cx3="http://schemas.microsoft.com/office/drawing/2016/5/9/chartex" xmlns:cx4="http://schemas.microsoft.com/office/drawing/2016/5/10/chartex" xmlns:cx5="http://schemas.microsoft.com/office/drawing/2016/5/11/chartex" xmlns:cx6="http://schemas.microsoft.com/office/drawing/2016/5/12/chartex" xmlns:cx7="http://schemas.microsoft.com/office/drawing/2016/5/13/chartex" xmlns:cx8="http://schemas.microsoft.com/office/drawing/2016/5/14/chartex" xmlns:mc="http://schemas.openxmlformats.org/markup-compatibility/2006" xmlns:aink="http://schemas.microsoft.com/office/drawing/2016/ink" xmlns:am3d="http://schemas.microsoft.com/office/drawing/2017/model3d" xmlns:o="urn:schemas-microsoft-com:office:office" xmlns:r="http://schemas.openxmlformats.org/officeDocument/2006/relationships" xmlns:m="http://schemas.openxmlformats.org/officeDocument/2006/math" xmlns:v="urn:schemas-microsoft-com:vml" xmlns:wp14="http://schemas.microsoft.com/office/word/2010/wordprocessingDrawing" xmlns:wp="http://schemas.openxmlformats.org/drawingml/2006/wordprocessingDrawing" xmlns:w10="urn:schemas-microsoft-com:office:word" xmlns:w="http://schemas.openxmlformats.org/wordprocessingml/2006/main" xmlns:w14="http://schemas.microsoft.com/office/word/2010/wordml" xmlns:w15="http://schemas.microsoft.com/office/word/2012/wordml" xmlns:w16cex="http://schemas.microsoft.com/office/word/2018/wordml/cex" xmlns:w16cid="http://schemas.microsoft.com/office/word/2016/wordml/cid" xmlns:w16="http://schemas.microsoft.com/office/word/2018/wordml" xmlns:w16se="http://schemas.microsoft.com/office/word/2015/wordml/symex" xmlns:wpg="http://schemas.microsoft.com/office/word/2010/wordprocessingGroup" xmlns:wpi="http://schemas.microsoft.com/office/word/2010/wordprocessingInk" xmlns:wne="http://schemas.microsoft.com/office/word/2006/wordml" xmlns:wps="http://schemas.microsoft.com/office/word/2010/wordprocessingShape" mc:Ignorable="w14 w15 w16se w16cid w16 w16cex wp14">
   <w:footnote w:type="separator" w:id="-1">
     <w:p>
       <w:pPr>
@@ -3178,7 +3160,7 @@
 </file>
 
 <file path=word/header1.xml><?xml version="1.0" encoding="utf-8"?>
-<w:hdr xmlns:ve="http://schemas.openxmlformats.org/markup-compatibility/2006" xmlns:o="urn:schemas-microsoft-com:office:office" xmlns:r="http://schemas.openxmlformats.org/officeDocument/2006/relationships" xmlns:m="http://schemas.openxmlformats.org/officeDocument/2006/math" xmlns:v="urn:schemas-microsoft-com:vml" xmlns:wp="http://schemas.openxmlformats.org/drawingml/2006/wordprocessingDrawing" xmlns:w10="urn:schemas-microsoft-com:office:word" xmlns:w="http://schemas.openxmlformats.org/wordprocessingml/2006/main" xmlns:wne="http://schemas.microsoft.com/office/word/2006/wordml">
+<w:hdr xmlns:wpc="http://schemas.microsoft.com/office/word/2010/wordprocessingCanvas" xmlns:cx="http://schemas.microsoft.com/office/drawing/2014/chartex" xmlns:cx1="http://schemas.microsoft.com/office/drawing/2015/9/8/chartex" xmlns:cx2="http://schemas.microsoft.com/office/drawing/2015/10/21/chartex" xmlns:cx3="http://schemas.microsoft.com/office/drawing/2016/5/9/chartex" xmlns:cx4="http://schemas.microsoft.com/office/drawing/2016/5/10/chartex" xmlns:cx5="http://schemas.microsoft.com/office/drawing/2016/5/11/chartex" xmlns:cx6="http://schemas.microsoft.com/office/drawing/2016/5/12/chartex" xmlns:cx7="http://schemas.microsoft.com/office/drawing/2016/5/13/chartex" xmlns:cx8="http://schemas.microsoft.com/office/drawing/2016/5/14/chartex" xmlns:mc="http://schemas.openxmlformats.org/markup-compatibility/2006" xmlns:aink="http://schemas.microsoft.com/office/drawing/2016/ink" xmlns:am3d="http://schemas.microsoft.com/office/drawing/2017/model3d" xmlns:o="urn:schemas-microsoft-com:office:office" xmlns:r="http://schemas.openxmlformats.org/officeDocument/2006/relationships" xmlns:m="http://schemas.openxmlformats.org/officeDocument/2006/math" xmlns:v="urn:schemas-microsoft-com:vml" xmlns:wp14="http://schemas.microsoft.com/office/word/2010/wordprocessingDrawing" xmlns:wp="http://schemas.openxmlformats.org/drawingml/2006/wordprocessingDrawing" xmlns:w10="urn:schemas-microsoft-com:office:word" xmlns:w="http://schemas.openxmlformats.org/wordprocessingml/2006/main" xmlns:w14="http://schemas.microsoft.com/office/word/2010/wordml" xmlns:w15="http://schemas.microsoft.com/office/word/2012/wordml" xmlns:w16cex="http://schemas.microsoft.com/office/word/2018/wordml/cex" xmlns:w16cid="http://schemas.microsoft.com/office/word/2016/wordml/cid" xmlns:w16="http://schemas.microsoft.com/office/word/2018/wordml" xmlns:w16se="http://schemas.microsoft.com/office/word/2015/wordml/symex" xmlns:wpg="http://schemas.microsoft.com/office/word/2010/wordprocessingGroup" xmlns:wpi="http://schemas.microsoft.com/office/word/2010/wordprocessingInk" xmlns:wne="http://schemas.microsoft.com/office/word/2006/wordml" xmlns:wps="http://schemas.microsoft.com/office/word/2010/wordprocessingShape" mc:Ignorable="w14 w15 w16se w16cid w16 w16cex wp14">
   <w:p>
     <w:pPr>
       <w:pStyle w:val="Hlavika"/>
@@ -3192,25 +3174,28 @@
       <w:ind w:firstLine="0"/>
     </w:pPr>
     <w:r>
-      <w:t>Meno: .................................</w:t>
+      <w:t xml:space="preserve">Meno: </w:t>
     </w:r>
     <w:r>
-      <w:t>....</w:t>
+      <w:t>Marko Tomčík</w:t>
     </w:r>
     <w:r>
-      <w:t xml:space="preserve">........... </w:t>
+      <w:t xml:space="preserve"> </w:t>
     </w:r>
     <w:r>
       <w:t>T</w:t>
     </w:r>
     <w:r>
-      <w:t>rieda: ................................... Dátum: ......</w:t>
+      <w:t xml:space="preserve">rieda: </w:t>
     </w:r>
     <w:r>
-      <w:t>.</w:t>
+      <w:t>2.D</w:t>
     </w:r>
     <w:r>
-      <w:t>..........</w:t>
+      <w:t xml:space="preserve"> Dátum: </w:t>
+    </w:r>
+    <w:r>
+      <w:t>24. 04. 2020</w:t>
     </w:r>
     <w:r>
       <w:t xml:space="preserve"> (</w:t>
@@ -3247,8 +3232,8 @@
 </file>
 
 <file path=word/numbering.xml><?xml version="1.0" encoding="utf-8"?>
-<w:numbering xmlns:ve="http://schemas.openxmlformats.org/markup-compatibility/2006" xmlns:o="urn:schemas-microsoft-com:office:office" xmlns:r="http://schemas.openxmlformats.org/officeDocument/2006/relationships" xmlns:m="http://schemas.openxmlformats.org/officeDocument/2006/math" xmlns:v="urn:schemas-microsoft-com:vml" xmlns:wp="http://schemas.openxmlformats.org/drawingml/2006/wordprocessingDrawing" xmlns:w10="urn:schemas-microsoft-com:office:word" xmlns:w="http://schemas.openxmlformats.org/wordprocessingml/2006/main" xmlns:wne="http://schemas.microsoft.com/office/word/2006/wordml">
-  <w:abstractNum w:abstractNumId="0">
+<w:numbering xmlns:wpc="http://schemas.microsoft.com/office/word/2010/wordprocessingCanvas" xmlns:cx="http://schemas.microsoft.com/office/drawing/2014/chartex" xmlns:cx1="http://schemas.microsoft.com/office/drawing/2015/9/8/chartex" xmlns:cx2="http://schemas.microsoft.com/office/drawing/2015/10/21/chartex" xmlns:cx3="http://schemas.microsoft.com/office/drawing/2016/5/9/chartex" xmlns:cx4="http://schemas.microsoft.com/office/drawing/2016/5/10/chartex" xmlns:cx5="http://schemas.microsoft.com/office/drawing/2016/5/11/chartex" xmlns:cx6="http://schemas.microsoft.com/office/drawing/2016/5/12/chartex" xmlns:cx7="http://schemas.microsoft.com/office/drawing/2016/5/13/chartex" xmlns:cx8="http://schemas.microsoft.com/office/drawing/2016/5/14/chartex" xmlns:mc="http://schemas.openxmlformats.org/markup-compatibility/2006" xmlns:aink="http://schemas.microsoft.com/office/drawing/2016/ink" xmlns:am3d="http://schemas.microsoft.com/office/drawing/2017/model3d" xmlns:o="urn:schemas-microsoft-com:office:office" xmlns:r="http://schemas.openxmlformats.org/officeDocument/2006/relationships" xmlns:m="http://schemas.openxmlformats.org/officeDocument/2006/math" xmlns:v="urn:schemas-microsoft-com:vml" xmlns:wp14="http://schemas.microsoft.com/office/word/2010/wordprocessingDrawing" xmlns:wp="http://schemas.openxmlformats.org/drawingml/2006/wordprocessingDrawing" xmlns:w10="urn:schemas-microsoft-com:office:word" xmlns:w="http://schemas.openxmlformats.org/wordprocessingml/2006/main" xmlns:w14="http://schemas.microsoft.com/office/word/2010/wordml" xmlns:w15="http://schemas.microsoft.com/office/word/2012/wordml" xmlns:w16cex="http://schemas.microsoft.com/office/word/2018/wordml/cex" xmlns:w16cid="http://schemas.microsoft.com/office/word/2016/wordml/cid" xmlns:w16="http://schemas.microsoft.com/office/word/2018/wordml" xmlns:w16se="http://schemas.microsoft.com/office/word/2015/wordml/symex" xmlns:wpg="http://schemas.microsoft.com/office/word/2010/wordprocessingGroup" xmlns:wpi="http://schemas.microsoft.com/office/word/2010/wordprocessingInk" xmlns:wne="http://schemas.microsoft.com/office/word/2006/wordml" xmlns:wps="http://schemas.microsoft.com/office/word/2010/wordprocessingShape" mc:Ignorable="w14 w15 w16se w16cid w16 w16cex wp14">
+  <w:abstractNum w:abstractNumId="0" w15:restartNumberingAfterBreak="0">
     <w:nsid w:val="05BA58B0"/>
     <w:multiLevelType w:val="hybridMultilevel"/>
     <w:tmpl w:val="3F7E52B2"/>
@@ -3361,7 +3346,7 @@
       </w:rPr>
     </w:lvl>
   </w:abstractNum>
-  <w:abstractNum w:abstractNumId="1">
+  <w:abstractNum w:abstractNumId="1" w15:restartNumberingAfterBreak="0">
     <w:nsid w:val="095C387A"/>
     <w:multiLevelType w:val="hybridMultilevel"/>
     <w:tmpl w:val="C5E42E1A"/>
@@ -3474,7 +3459,7 @@
       </w:rPr>
     </w:lvl>
   </w:abstractNum>
-  <w:abstractNum w:abstractNumId="2">
+  <w:abstractNum w:abstractNumId="2" w15:restartNumberingAfterBreak="0">
     <w:nsid w:val="0DC8616E"/>
     <w:multiLevelType w:val="hybridMultilevel"/>
     <w:tmpl w:val="F86E189C"/>
@@ -3564,7 +3549,7 @@
       </w:pPr>
     </w:lvl>
   </w:abstractNum>
-  <w:abstractNum w:abstractNumId="3">
+  <w:abstractNum w:abstractNumId="3" w15:restartNumberingAfterBreak="0">
     <w:nsid w:val="10DC69B8"/>
     <w:multiLevelType w:val="hybridMultilevel"/>
     <w:tmpl w:val="109225B2"/>
@@ -3650,7 +3635,7 @@
       </w:pPr>
     </w:lvl>
   </w:abstractNum>
-  <w:abstractNum w:abstractNumId="4">
+  <w:abstractNum w:abstractNumId="4" w15:restartNumberingAfterBreak="0">
     <w:nsid w:val="117B41B7"/>
     <w:multiLevelType w:val="multilevel"/>
     <w:tmpl w:val="9A1A6EBE"/>
@@ -3763,7 +3748,7 @@
       </w:pPr>
     </w:lvl>
   </w:abstractNum>
-  <w:abstractNum w:abstractNumId="5">
+  <w:abstractNum w:abstractNumId="5" w15:restartNumberingAfterBreak="0">
     <w:nsid w:val="19E63BD2"/>
     <w:multiLevelType w:val="hybridMultilevel"/>
     <w:tmpl w:val="3CA8650C"/>
@@ -3853,7 +3838,7 @@
       </w:pPr>
     </w:lvl>
   </w:abstractNum>
-  <w:abstractNum w:abstractNumId="6">
+  <w:abstractNum w:abstractNumId="6" w15:restartNumberingAfterBreak="0">
     <w:nsid w:val="19FD34B0"/>
     <w:multiLevelType w:val="hybridMultilevel"/>
     <w:tmpl w:val="CF7A2028"/>
@@ -3942,7 +3927,7 @@
       </w:pPr>
     </w:lvl>
   </w:abstractNum>
-  <w:abstractNum w:abstractNumId="7">
+  <w:abstractNum w:abstractNumId="7" w15:restartNumberingAfterBreak="0">
     <w:nsid w:val="1BC22367"/>
     <w:multiLevelType w:val="hybridMultilevel"/>
     <w:tmpl w:val="59322776"/>
@@ -4031,7 +4016,7 @@
       </w:pPr>
     </w:lvl>
   </w:abstractNum>
-  <w:abstractNum w:abstractNumId="8">
+  <w:abstractNum w:abstractNumId="8" w15:restartNumberingAfterBreak="0">
     <w:nsid w:val="1C80208C"/>
     <w:multiLevelType w:val="hybridMultilevel"/>
     <w:tmpl w:val="95D80336"/>
@@ -4144,7 +4129,7 @@
       </w:rPr>
     </w:lvl>
   </w:abstractNum>
-  <w:abstractNum w:abstractNumId="9">
+  <w:abstractNum w:abstractNumId="9" w15:restartNumberingAfterBreak="0">
     <w:nsid w:val="21DF0E26"/>
     <w:multiLevelType w:val="hybridMultilevel"/>
     <w:tmpl w:val="CDCCB23E"/>
@@ -4259,7 +4244,7 @@
       </w:rPr>
     </w:lvl>
   </w:abstractNum>
-  <w:abstractNum w:abstractNumId="10">
+  <w:abstractNum w:abstractNumId="10" w15:restartNumberingAfterBreak="0">
     <w:nsid w:val="249D5087"/>
     <w:multiLevelType w:val="hybridMultilevel"/>
     <w:tmpl w:val="26141C90"/>
@@ -4372,7 +4357,7 @@
       </w:rPr>
     </w:lvl>
   </w:abstractNum>
-  <w:abstractNum w:abstractNumId="11">
+  <w:abstractNum w:abstractNumId="11" w15:restartNumberingAfterBreak="0">
     <w:nsid w:val="2A8D1E8D"/>
     <w:multiLevelType w:val="hybridMultilevel"/>
     <w:tmpl w:val="9CAE5D54"/>
@@ -4485,7 +4470,7 @@
       </w:rPr>
     </w:lvl>
   </w:abstractNum>
-  <w:abstractNum w:abstractNumId="12">
+  <w:abstractNum w:abstractNumId="12" w15:restartNumberingAfterBreak="0">
     <w:nsid w:val="2B8D7019"/>
     <w:multiLevelType w:val="hybridMultilevel"/>
     <w:tmpl w:val="814A8A34"/>
@@ -4598,7 +4583,7 @@
       </w:rPr>
     </w:lvl>
   </w:abstractNum>
-  <w:abstractNum w:abstractNumId="13">
+  <w:abstractNum w:abstractNumId="13" w15:restartNumberingAfterBreak="0">
     <w:nsid w:val="2BBB692F"/>
     <w:multiLevelType w:val="hybridMultilevel"/>
     <w:tmpl w:val="FDCC4868"/>
@@ -4711,7 +4696,7 @@
       </w:rPr>
     </w:lvl>
   </w:abstractNum>
-  <w:abstractNum w:abstractNumId="14">
+  <w:abstractNum w:abstractNumId="14" w15:restartNumberingAfterBreak="0">
     <w:nsid w:val="2BDC4944"/>
     <w:multiLevelType w:val="hybridMultilevel"/>
     <w:tmpl w:val="0F28D0C2"/>
@@ -4824,7 +4809,7 @@
       </w:rPr>
     </w:lvl>
   </w:abstractNum>
-  <w:abstractNum w:abstractNumId="15">
+  <w:abstractNum w:abstractNumId="15" w15:restartNumberingAfterBreak="0">
     <w:nsid w:val="2F7853F7"/>
     <w:multiLevelType w:val="hybridMultilevel"/>
     <w:tmpl w:val="C80AB7A2"/>
@@ -4914,7 +4899,7 @@
       </w:pPr>
     </w:lvl>
   </w:abstractNum>
-  <w:abstractNum w:abstractNumId="16">
+  <w:abstractNum w:abstractNumId="16" w15:restartNumberingAfterBreak="0">
     <w:nsid w:val="37050A9E"/>
     <w:multiLevelType w:val="multilevel"/>
     <w:tmpl w:val="F36CFF98"/>
@@ -5027,7 +5012,7 @@
       </w:pPr>
     </w:lvl>
   </w:abstractNum>
-  <w:abstractNum w:abstractNumId="17">
+  <w:abstractNum w:abstractNumId="17" w15:restartNumberingAfterBreak="0">
     <w:nsid w:val="37520AE9"/>
     <w:multiLevelType w:val="hybridMultilevel"/>
     <w:tmpl w:val="7CD8D1BC"/>
@@ -5113,7 +5098,7 @@
       </w:pPr>
     </w:lvl>
   </w:abstractNum>
-  <w:abstractNum w:abstractNumId="18">
+  <w:abstractNum w:abstractNumId="18" w15:restartNumberingAfterBreak="0">
     <w:nsid w:val="38056649"/>
     <w:multiLevelType w:val="hybridMultilevel"/>
     <w:tmpl w:val="B2B8B380"/>
@@ -5207,7 +5192,7 @@
       </w:pPr>
     </w:lvl>
   </w:abstractNum>
-  <w:abstractNum w:abstractNumId="19">
+  <w:abstractNum w:abstractNumId="19" w15:restartNumberingAfterBreak="0">
     <w:nsid w:val="3B771479"/>
     <w:multiLevelType w:val="hybridMultilevel"/>
     <w:tmpl w:val="2128799A"/>
@@ -5320,7 +5305,7 @@
       </w:rPr>
     </w:lvl>
   </w:abstractNum>
-  <w:abstractNum w:abstractNumId="20">
+  <w:abstractNum w:abstractNumId="20" w15:restartNumberingAfterBreak="0">
     <w:nsid w:val="440B2269"/>
     <w:multiLevelType w:val="hybridMultilevel"/>
     <w:tmpl w:val="EEA0EEF0"/>
@@ -5409,7 +5394,7 @@
       </w:pPr>
     </w:lvl>
   </w:abstractNum>
-  <w:abstractNum w:abstractNumId="21">
+  <w:abstractNum w:abstractNumId="21" w15:restartNumberingAfterBreak="0">
     <w:nsid w:val="4BEB4AD3"/>
     <w:multiLevelType w:val="hybridMultilevel"/>
     <w:tmpl w:val="30D81F2A"/>
@@ -5523,7 +5508,7 @@
       </w:rPr>
     </w:lvl>
   </w:abstractNum>
-  <w:abstractNum w:abstractNumId="22">
+  <w:abstractNum w:abstractNumId="22" w15:restartNumberingAfterBreak="0">
     <w:nsid w:val="4D0743E6"/>
     <w:multiLevelType w:val="hybridMultilevel"/>
     <w:tmpl w:val="081C6F18"/>
@@ -5636,7 +5621,7 @@
       </w:rPr>
     </w:lvl>
   </w:abstractNum>
-  <w:abstractNum w:abstractNumId="23">
+  <w:abstractNum w:abstractNumId="23" w15:restartNumberingAfterBreak="0">
     <w:nsid w:val="51014D37"/>
     <w:multiLevelType w:val="hybridMultilevel"/>
     <w:tmpl w:val="FFA06934"/>
@@ -5722,7 +5707,7 @@
       </w:pPr>
     </w:lvl>
   </w:abstractNum>
-  <w:abstractNum w:abstractNumId="24">
+  <w:abstractNum w:abstractNumId="24" w15:restartNumberingAfterBreak="0">
     <w:nsid w:val="53F6421C"/>
     <w:multiLevelType w:val="hybridMultilevel"/>
     <w:tmpl w:val="EBA22E96"/>
@@ -5808,7 +5793,7 @@
       </w:pPr>
     </w:lvl>
   </w:abstractNum>
-  <w:abstractNum w:abstractNumId="25">
+  <w:abstractNum w:abstractNumId="25" w15:restartNumberingAfterBreak="0">
     <w:nsid w:val="564728D5"/>
     <w:multiLevelType w:val="multilevel"/>
     <w:tmpl w:val="39609D9C"/>
@@ -5921,7 +5906,7 @@
       </w:pPr>
     </w:lvl>
   </w:abstractNum>
-  <w:abstractNum w:abstractNumId="26">
+  <w:abstractNum w:abstractNumId="26" w15:restartNumberingAfterBreak="0">
     <w:nsid w:val="68415DD2"/>
     <w:multiLevelType w:val="multilevel"/>
     <w:tmpl w:val="F426FFE8"/>
@@ -6034,7 +6019,7 @@
       </w:pPr>
     </w:lvl>
   </w:abstractNum>
-  <w:abstractNum w:abstractNumId="27">
+  <w:abstractNum w:abstractNumId="27" w15:restartNumberingAfterBreak="0">
     <w:nsid w:val="69DE42A2"/>
     <w:multiLevelType w:val="hybridMultilevel"/>
     <w:tmpl w:val="F2E83AE2"/>
@@ -6147,7 +6132,7 @@
       </w:rPr>
     </w:lvl>
   </w:abstractNum>
-  <w:abstractNum w:abstractNumId="28">
+  <w:abstractNum w:abstractNumId="28" w15:restartNumberingAfterBreak="0">
     <w:nsid w:val="6BF268A4"/>
     <w:multiLevelType w:val="hybridMultilevel"/>
     <w:tmpl w:val="93FCA2DC"/>
@@ -6240,7 +6225,7 @@
       </w:pPr>
     </w:lvl>
   </w:abstractNum>
-  <w:abstractNum w:abstractNumId="29">
+  <w:abstractNum w:abstractNumId="29" w15:restartNumberingAfterBreak="0">
     <w:nsid w:val="6F6969EA"/>
     <w:multiLevelType w:val="hybridMultilevel"/>
     <w:tmpl w:val="A4DC3E24"/>
@@ -6330,7 +6315,7 @@
       </w:pPr>
     </w:lvl>
   </w:abstractNum>
-  <w:abstractNum w:abstractNumId="30">
+  <w:abstractNum w:abstractNumId="30" w15:restartNumberingAfterBreak="0">
     <w:nsid w:val="75436705"/>
     <w:multiLevelType w:val="hybridMultilevel"/>
     <w:tmpl w:val="046AA412"/>
@@ -6443,7 +6428,7 @@
       </w:rPr>
     </w:lvl>
   </w:abstractNum>
-  <w:abstractNum w:abstractNumId="31">
+  <w:abstractNum w:abstractNumId="31" w15:restartNumberingAfterBreak="0">
     <w:nsid w:val="7660156C"/>
     <w:multiLevelType w:val="hybridMultilevel"/>
     <w:tmpl w:val="8D22FA78"/>
@@ -6556,7 +6541,7 @@
       </w:rPr>
     </w:lvl>
   </w:abstractNum>
-  <w:abstractNum w:abstractNumId="32">
+  <w:abstractNum w:abstractNumId="32" w15:restartNumberingAfterBreak="0">
     <w:nsid w:val="7D2A75D1"/>
     <w:multiLevelType w:val="hybridMultilevel"/>
     <w:tmpl w:val="6F464E6E"/>
@@ -6772,7 +6757,7 @@
 </file>
 
 <file path=word/styles.xml><?xml version="1.0" encoding="utf-8"?>
-<w:styles xmlns:r="http://schemas.openxmlformats.org/officeDocument/2006/relationships" xmlns:w="http://schemas.openxmlformats.org/wordprocessingml/2006/main">
+<w:styles xmlns:mc="http://schemas.openxmlformats.org/markup-compatibility/2006" xmlns:r="http://schemas.openxmlformats.org/officeDocument/2006/relationships" xmlns:w="http://schemas.openxmlformats.org/wordprocessingml/2006/main" xmlns:w14="http://schemas.microsoft.com/office/word/2010/wordml" xmlns:w15="http://schemas.microsoft.com/office/word/2012/wordml" xmlns:w16cex="http://schemas.microsoft.com/office/word/2018/wordml/cex" xmlns:w16cid="http://schemas.microsoft.com/office/word/2016/wordml/cid" xmlns:w16="http://schemas.microsoft.com/office/word/2018/wordml" xmlns:w16se="http://schemas.microsoft.com/office/word/2015/wordml/symex" mc:Ignorable="w14 w15 w16se w16cid w16 w16cex">
   <w:docDefaults>
     <w:rPrDefault>
       <w:rPr>
@@ -6788,144 +6773,383 @@
       </w:pPr>
     </w:pPrDefault>
   </w:docDefaults>
-  <w:latentStyles w:defLockedState="0" w:defUIPriority="99" w:defSemiHidden="1" w:defUnhideWhenUsed="1" w:defQFormat="0" w:count="267">
-    <w:lsdException w:name="Normal" w:semiHidden="0" w:uiPriority="0" w:unhideWhenUsed="0"/>
-    <w:lsdException w:name="heading 1" w:semiHidden="0" w:uiPriority="9" w:unhideWhenUsed="0" w:qFormat="1"/>
-    <w:lsdException w:name="heading 2" w:uiPriority="9" w:qFormat="1"/>
-    <w:lsdException w:name="heading 3" w:uiPriority="0" w:qFormat="1"/>
-    <w:lsdException w:name="heading 4" w:uiPriority="9" w:qFormat="1"/>
-    <w:lsdException w:name="heading 5" w:uiPriority="9" w:qFormat="1"/>
-    <w:lsdException w:name="heading 6" w:uiPriority="9" w:qFormat="1"/>
-    <w:lsdException w:name="heading 7" w:uiPriority="9" w:qFormat="1"/>
-    <w:lsdException w:name="heading 8" w:uiPriority="9" w:qFormat="1"/>
-    <w:lsdException w:name="heading 9" w:uiPriority="9" w:qFormat="1"/>
-    <w:lsdException w:name="toc 1" w:uiPriority="39"/>
-    <w:lsdException w:name="toc 2" w:uiPriority="39"/>
-    <w:lsdException w:name="toc 3" w:uiPriority="39"/>
-    <w:lsdException w:name="toc 4" w:uiPriority="39"/>
-    <w:lsdException w:name="toc 5" w:uiPriority="39"/>
-    <w:lsdException w:name="toc 6" w:uiPriority="39"/>
-    <w:lsdException w:name="toc 7" w:uiPriority="39"/>
-    <w:lsdException w:name="toc 8" w:uiPriority="39"/>
-    <w:lsdException w:name="toc 9" w:uiPriority="39"/>
-    <w:lsdException w:name="caption" w:uiPriority="35" w:qFormat="1"/>
-    <w:lsdException w:name="Title" w:semiHidden="0" w:uiPriority="10" w:unhideWhenUsed="0" w:qFormat="1"/>
-    <w:lsdException w:name="Default Paragraph Font" w:uiPriority="1"/>
-    <w:lsdException w:name="Subtitle" w:semiHidden="0" w:uiPriority="11" w:unhideWhenUsed="0" w:qFormat="1"/>
-    <w:lsdException w:name="Strong" w:semiHidden="0" w:uiPriority="22" w:unhideWhenUsed="0" w:qFormat="1"/>
-    <w:lsdException w:name="Emphasis" w:semiHidden="0" w:uiPriority="20" w:unhideWhenUsed="0" w:qFormat="1"/>
-    <w:lsdException w:name="Table Grid" w:semiHidden="0" w:uiPriority="59" w:unhideWhenUsed="0"/>
-    <w:lsdException w:name="Placeholder Text" w:unhideWhenUsed="0"/>
-    <w:lsdException w:name="No Spacing" w:semiHidden="0" w:uiPriority="1" w:unhideWhenUsed="0" w:qFormat="1"/>
-    <w:lsdException w:name="Light Shading" w:semiHidden="0" w:uiPriority="60" w:unhideWhenUsed="0"/>
-    <w:lsdException w:name="Light List" w:semiHidden="0" w:uiPriority="61" w:unhideWhenUsed="0"/>
-    <w:lsdException w:name="Light Grid" w:semiHidden="0" w:uiPriority="62" w:unhideWhenUsed="0"/>
-    <w:lsdException w:name="Medium Shading 1" w:semiHidden="0" w:uiPriority="63" w:unhideWhenUsed="0"/>
-    <w:lsdException w:name="Medium Shading 2" w:semiHidden="0" w:uiPriority="64" w:unhideWhenUsed="0"/>
-    <w:lsdException w:name="Medium List 1" w:semiHidden="0" w:uiPriority="65" w:unhideWhenUsed="0"/>
-    <w:lsdException w:name="Medium List 2" w:semiHidden="0" w:uiPriority="66" w:unhideWhenUsed="0"/>
-    <w:lsdException w:name="Medium Grid 1" w:semiHidden="0" w:uiPriority="67" w:unhideWhenUsed="0"/>
-    <w:lsdException w:name="Medium Grid 2" w:semiHidden="0" w:uiPriority="68" w:unhideWhenUsed="0"/>
-    <w:lsdException w:name="Medium Grid 3" w:semiHidden="0" w:uiPriority="69" w:unhideWhenUsed="0"/>
-    <w:lsdException w:name="Dark List" w:semiHidden="0" w:uiPriority="70" w:unhideWhenUsed="0"/>
-    <w:lsdException w:name="Colorful Shading" w:semiHidden="0" w:uiPriority="71" w:unhideWhenUsed="0"/>
-    <w:lsdException w:name="Colorful List" w:semiHidden="0" w:uiPriority="72" w:unhideWhenUsed="0"/>
-    <w:lsdException w:name="Colorful Grid" w:semiHidden="0" w:uiPriority="73" w:unhideWhenUsed="0"/>
-    <w:lsdException w:name="Light Shading Accent 1" w:semiHidden="0" w:uiPriority="60" w:unhideWhenUsed="0"/>
-    <w:lsdException w:name="Light List Accent 1" w:semiHidden="0" w:uiPriority="61" w:unhideWhenUsed="0"/>
-    <w:lsdException w:name="Light Grid Accent 1" w:semiHidden="0" w:uiPriority="62" w:unhideWhenUsed="0"/>
-    <w:lsdException w:name="Medium Shading 1 Accent 1" w:semiHidden="0" w:uiPriority="63" w:unhideWhenUsed="0"/>
-    <w:lsdException w:name="Medium Shading 2 Accent 1" w:semiHidden="0" w:uiPriority="64" w:unhideWhenUsed="0"/>
-    <w:lsdException w:name="Medium List 1 Accent 1" w:semiHidden="0" w:uiPriority="65" w:unhideWhenUsed="0"/>
-    <w:lsdException w:name="Revision" w:unhideWhenUsed="0"/>
-    <w:lsdException w:name="List Paragraph" w:semiHidden="0" w:unhideWhenUsed="0" w:qFormat="1"/>
-    <w:lsdException w:name="Quote" w:semiHidden="0" w:uiPriority="29" w:unhideWhenUsed="0" w:qFormat="1"/>
-    <w:lsdException w:name="Intense Quote" w:semiHidden="0" w:uiPriority="30" w:unhideWhenUsed="0" w:qFormat="1"/>
-    <w:lsdException w:name="Medium List 2 Accent 1" w:semiHidden="0" w:uiPriority="66" w:unhideWhenUsed="0"/>
-    <w:lsdException w:name="Medium Grid 1 Accent 1" w:semiHidden="0" w:uiPriority="67" w:unhideWhenUsed="0"/>
-    <w:lsdException w:name="Medium Grid 2 Accent 1" w:semiHidden="0" w:uiPriority="68" w:unhideWhenUsed="0"/>
-    <w:lsdException w:name="Medium Grid 3 Accent 1" w:semiHidden="0" w:uiPriority="69" w:unhideWhenUsed="0"/>
-    <w:lsdException w:name="Dark List Accent 1" w:semiHidden="0" w:uiPriority="70" w:unhideWhenUsed="0"/>
-    <w:lsdException w:name="Colorful Shading Accent 1" w:semiHidden="0" w:uiPriority="71" w:unhideWhenUsed="0"/>
-    <w:lsdException w:name="Colorful List Accent 1" w:semiHidden="0" w:uiPriority="72" w:unhideWhenUsed="0"/>
-    <w:lsdException w:name="Colorful Grid Accent 1" w:semiHidden="0" w:uiPriority="73" w:unhideWhenUsed="0"/>
-    <w:lsdException w:name="Light Shading Accent 2" w:semiHidden="0" w:uiPriority="60" w:unhideWhenUsed="0"/>
-    <w:lsdException w:name="Light List Accent 2" w:semiHidden="0" w:uiPriority="61" w:unhideWhenUsed="0"/>
-    <w:lsdException w:name="Light Grid Accent 2" w:semiHidden="0" w:uiPriority="62" w:unhideWhenUsed="0"/>
-    <w:lsdException w:name="Medium Shading 1 Accent 2" w:semiHidden="0" w:uiPriority="63" w:unhideWhenUsed="0"/>
-    <w:lsdException w:name="Medium Shading 2 Accent 2" w:semiHidden="0" w:uiPriority="64" w:unhideWhenUsed="0"/>
-    <w:lsdException w:name="Medium List 1 Accent 2" w:semiHidden="0" w:uiPriority="65" w:unhideWhenUsed="0"/>
-    <w:lsdException w:name="Medium List 2 Accent 2" w:semiHidden="0" w:uiPriority="66" w:unhideWhenUsed="0"/>
-    <w:lsdException w:name="Medium Grid 1 Accent 2" w:semiHidden="0" w:uiPriority="67" w:unhideWhenUsed="0"/>
-    <w:lsdException w:name="Medium Grid 2 Accent 2" w:semiHidden="0" w:uiPriority="68" w:unhideWhenUsed="0"/>
-    <w:lsdException w:name="Medium Grid 3 Accent 2" w:semiHidden="0" w:uiPriority="69" w:unhideWhenUsed="0"/>
-    <w:lsdException w:name="Dark List Accent 2" w:semiHidden="0" w:uiPriority="70" w:unhideWhenUsed="0"/>
-    <w:lsdException w:name="Colorful Shading Accent 2" w:semiHidden="0" w:uiPriority="71" w:unhideWhenUsed="0"/>
-    <w:lsdException w:name="Colorful List Accent 2" w:semiHidden="0" w:uiPriority="72" w:unhideWhenUsed="0"/>
-    <w:lsdException w:name="Colorful Grid Accent 2" w:semiHidden="0" w:uiPriority="73" w:unhideWhenUsed="0"/>
-    <w:lsdException w:name="Light Shading Accent 3" w:semiHidden="0" w:uiPriority="60" w:unhideWhenUsed="0"/>
-    <w:lsdException w:name="Light List Accent 3" w:semiHidden="0" w:uiPriority="61" w:unhideWhenUsed="0"/>
-    <w:lsdException w:name="Light Grid Accent 3" w:semiHidden="0" w:uiPriority="62" w:unhideWhenUsed="0"/>
-    <w:lsdException w:name="Medium Shading 1 Accent 3" w:semiHidden="0" w:uiPriority="63" w:unhideWhenUsed="0"/>
-    <w:lsdException w:name="Medium Shading 2 Accent 3" w:semiHidden="0" w:uiPriority="64" w:unhideWhenUsed="0"/>
-    <w:lsdException w:name="Medium List 1 Accent 3" w:semiHidden="0" w:uiPriority="65" w:unhideWhenUsed="0"/>
-    <w:lsdException w:name="Medium List 2 Accent 3" w:semiHidden="0" w:uiPriority="66" w:unhideWhenUsed="0"/>
-    <w:lsdException w:name="Medium Grid 1 Accent 3" w:semiHidden="0" w:uiPriority="67" w:unhideWhenUsed="0"/>
-    <w:lsdException w:name="Medium Grid 2 Accent 3" w:semiHidden="0" w:uiPriority="68" w:unhideWhenUsed="0"/>
-    <w:lsdException w:name="Medium Grid 3 Accent 3" w:semiHidden="0" w:uiPriority="69" w:unhideWhenUsed="0"/>
-    <w:lsdException w:name="Dark List Accent 3" w:semiHidden="0" w:uiPriority="70" w:unhideWhenUsed="0"/>
-    <w:lsdException w:name="Colorful Shading Accent 3" w:semiHidden="0" w:uiPriority="71" w:unhideWhenUsed="0"/>
-    <w:lsdException w:name="Colorful List Accent 3" w:semiHidden="0" w:uiPriority="72" w:unhideWhenUsed="0"/>
-    <w:lsdException w:name="Colorful Grid Accent 3" w:semiHidden="0" w:uiPriority="73" w:unhideWhenUsed="0"/>
-    <w:lsdException w:name="Light Shading Accent 4" w:semiHidden="0" w:uiPriority="60" w:unhideWhenUsed="0"/>
-    <w:lsdException w:name="Light List Accent 4" w:semiHidden="0" w:uiPriority="61" w:unhideWhenUsed="0"/>
-    <w:lsdException w:name="Light Grid Accent 4" w:semiHidden="0" w:uiPriority="62" w:unhideWhenUsed="0"/>
-    <w:lsdException w:name="Medium Shading 1 Accent 4" w:semiHidden="0" w:uiPriority="63" w:unhideWhenUsed="0"/>
-    <w:lsdException w:name="Medium Shading 2 Accent 4" w:semiHidden="0" w:uiPriority="64" w:unhideWhenUsed="0"/>
-    <w:lsdException w:name="Medium List 1 Accent 4" w:semiHidden="0" w:uiPriority="65" w:unhideWhenUsed="0"/>
-    <w:lsdException w:name="Medium List 2 Accent 4" w:semiHidden="0" w:uiPriority="66" w:unhideWhenUsed="0"/>
-    <w:lsdException w:name="Medium Grid 1 Accent 4" w:semiHidden="0" w:uiPriority="67" w:unhideWhenUsed="0"/>
-    <w:lsdException w:name="Medium Grid 2 Accent 4" w:semiHidden="0" w:uiPriority="68" w:unhideWhenUsed="0"/>
-    <w:lsdException w:name="Medium Grid 3 Accent 4" w:semiHidden="0" w:uiPriority="69" w:unhideWhenUsed="0"/>
-    <w:lsdException w:name="Dark List Accent 4" w:semiHidden="0" w:uiPriority="70" w:unhideWhenUsed="0"/>
-    <w:lsdException w:name="Colorful Shading Accent 4" w:semiHidden="0" w:uiPriority="71" w:unhideWhenUsed="0"/>
-    <w:lsdException w:name="Colorful List Accent 4" w:semiHidden="0" w:uiPriority="72" w:unhideWhenUsed="0"/>
-    <w:lsdException w:name="Colorful Grid Accent 4" w:semiHidden="0" w:uiPriority="73" w:unhideWhenUsed="0"/>
-    <w:lsdException w:name="Light Shading Accent 5" w:semiHidden="0" w:uiPriority="60" w:unhideWhenUsed="0"/>
-    <w:lsdException w:name="Light List Accent 5" w:semiHidden="0" w:uiPriority="61" w:unhideWhenUsed="0"/>
-    <w:lsdException w:name="Light Grid Accent 5" w:semiHidden="0" w:uiPriority="62" w:unhideWhenUsed="0"/>
-    <w:lsdException w:name="Medium Shading 1 Accent 5" w:semiHidden="0" w:uiPriority="63" w:unhideWhenUsed="0"/>
-    <w:lsdException w:name="Medium Shading 2 Accent 5" w:semiHidden="0" w:uiPriority="64" w:unhideWhenUsed="0"/>
-    <w:lsdException w:name="Medium List 1 Accent 5" w:semiHidden="0" w:uiPriority="65" w:unhideWhenUsed="0"/>
-    <w:lsdException w:name="Medium List 2 Accent 5" w:semiHidden="0" w:uiPriority="66" w:unhideWhenUsed="0"/>
-    <w:lsdException w:name="Medium Grid 1 Accent 5" w:semiHidden="0" w:uiPriority="67" w:unhideWhenUsed="0"/>
-    <w:lsdException w:name="Medium Grid 2 Accent 5" w:semiHidden="0" w:uiPriority="68" w:unhideWhenUsed="0"/>
-    <w:lsdException w:name="Medium Grid 3 Accent 5" w:semiHidden="0" w:uiPriority="69" w:unhideWhenUsed="0"/>
-    <w:lsdException w:name="Dark List Accent 5" w:semiHidden="0" w:uiPriority="70" w:unhideWhenUsed="0"/>
-    <w:lsdException w:name="Colorful Shading Accent 5" w:semiHidden="0" w:uiPriority="71" w:unhideWhenUsed="0"/>
-    <w:lsdException w:name="Colorful List Accent 5" w:semiHidden="0" w:uiPriority="72" w:unhideWhenUsed="0"/>
-    <w:lsdException w:name="Colorful Grid Accent 5" w:semiHidden="0" w:uiPriority="73" w:unhideWhenUsed="0"/>
-    <w:lsdException w:name="Light Shading Accent 6" w:semiHidden="0" w:uiPriority="60" w:unhideWhenUsed="0"/>
-    <w:lsdException w:name="Light List Accent 6" w:semiHidden="0" w:uiPriority="61" w:unhideWhenUsed="0"/>
-    <w:lsdException w:name="Light Grid Accent 6" w:semiHidden="0" w:uiPriority="62" w:unhideWhenUsed="0"/>
-    <w:lsdException w:name="Medium Shading 1 Accent 6" w:semiHidden="0" w:uiPriority="63" w:unhideWhenUsed="0"/>
-    <w:lsdException w:name="Medium Shading 2 Accent 6" w:semiHidden="0" w:uiPriority="64" w:unhideWhenUsed="0"/>
-    <w:lsdException w:name="Medium List 1 Accent 6" w:semiHidden="0" w:uiPriority="65" w:unhideWhenUsed="0"/>
-    <w:lsdException w:name="Medium List 2 Accent 6" w:semiHidden="0" w:uiPriority="66" w:unhideWhenUsed="0"/>
-    <w:lsdException w:name="Medium Grid 1 Accent 6" w:semiHidden="0" w:uiPriority="67" w:unhideWhenUsed="0"/>
-    <w:lsdException w:name="Medium Grid 2 Accent 6" w:semiHidden="0" w:uiPriority="68" w:unhideWhenUsed="0"/>
-    <w:lsdException w:name="Medium Grid 3 Accent 6" w:semiHidden="0" w:uiPriority="69" w:unhideWhenUsed="0"/>
-    <w:lsdException w:name="Dark List Accent 6" w:semiHidden="0" w:uiPriority="70" w:unhideWhenUsed="0"/>
-    <w:lsdException w:name="Colorful Shading Accent 6" w:semiHidden="0" w:uiPriority="71" w:unhideWhenUsed="0"/>
-    <w:lsdException w:name="Colorful List Accent 6" w:semiHidden="0" w:uiPriority="72" w:unhideWhenUsed="0"/>
-    <w:lsdException w:name="Colorful Grid Accent 6" w:semiHidden="0" w:uiPriority="73" w:unhideWhenUsed="0"/>
-    <w:lsdException w:name="Subtle Emphasis" w:semiHidden="0" w:uiPriority="19" w:unhideWhenUsed="0" w:qFormat="1"/>
-    <w:lsdException w:name="Intense Emphasis" w:semiHidden="0" w:uiPriority="21" w:unhideWhenUsed="0" w:qFormat="1"/>
-    <w:lsdException w:name="Subtle Reference" w:semiHidden="0" w:uiPriority="31" w:unhideWhenUsed="0" w:qFormat="1"/>
-    <w:lsdException w:name="Intense Reference" w:semiHidden="0" w:uiPriority="32" w:unhideWhenUsed="0" w:qFormat="1"/>
-    <w:lsdException w:name="Book Title" w:semiHidden="0" w:uiPriority="33" w:unhideWhenUsed="0" w:qFormat="1"/>
-    <w:lsdException w:name="Bibliography" w:uiPriority="37"/>
-    <w:lsdException w:name="TOC Heading" w:uiPriority="39" w:qFormat="1"/>
+  <w:latentStyles w:defLockedState="0" w:defUIPriority="99" w:defSemiHidden="0" w:defUnhideWhenUsed="0" w:defQFormat="0" w:count="376">
+    <w:lsdException w:name="Normal" w:uiPriority="0"/>
+    <w:lsdException w:name="heading 1" w:uiPriority="9" w:qFormat="1"/>
+    <w:lsdException w:name="heading 2" w:semiHidden="1" w:uiPriority="9" w:unhideWhenUsed="1" w:qFormat="1"/>
+    <w:lsdException w:name="heading 3" w:semiHidden="1" w:uiPriority="0" w:unhideWhenUsed="1" w:qFormat="1"/>
+    <w:lsdException w:name="heading 4" w:semiHidden="1" w:uiPriority="9" w:unhideWhenUsed="1" w:qFormat="1"/>
+    <w:lsdException w:name="heading 5" w:semiHidden="1" w:uiPriority="9" w:unhideWhenUsed="1" w:qFormat="1"/>
+    <w:lsdException w:name="heading 6" w:semiHidden="1" w:uiPriority="9" w:unhideWhenUsed="1" w:qFormat="1"/>
+    <w:lsdException w:name="heading 7" w:semiHidden="1" w:uiPriority="9" w:unhideWhenUsed="1" w:qFormat="1"/>
+    <w:lsdException w:name="heading 8" w:semiHidden="1" w:uiPriority="9" w:unhideWhenUsed="1" w:qFormat="1"/>
+    <w:lsdException w:name="heading 9" w:semiHidden="1" w:uiPriority="9" w:unhideWhenUsed="1" w:qFormat="1"/>
+    <w:lsdException w:name="index 1" w:semiHidden="1" w:unhideWhenUsed="1"/>
+    <w:lsdException w:name="index 2" w:semiHidden="1" w:unhideWhenUsed="1"/>
+    <w:lsdException w:name="index 3" w:semiHidden="1" w:unhideWhenUsed="1"/>
+    <w:lsdException w:name="index 4" w:semiHidden="1" w:unhideWhenUsed="1"/>
+    <w:lsdException w:name="index 5" w:semiHidden="1" w:unhideWhenUsed="1"/>
+    <w:lsdException w:name="index 6" w:semiHidden="1" w:unhideWhenUsed="1"/>
+    <w:lsdException w:name="index 7" w:semiHidden="1" w:unhideWhenUsed="1"/>
+    <w:lsdException w:name="index 8" w:semiHidden="1" w:unhideWhenUsed="1"/>
+    <w:lsdException w:name="index 9" w:semiHidden="1" w:unhideWhenUsed="1"/>
+    <w:lsdException w:name="toc 1" w:semiHidden="1" w:uiPriority="39" w:unhideWhenUsed="1"/>
+    <w:lsdException w:name="toc 2" w:semiHidden="1" w:uiPriority="39" w:unhideWhenUsed="1"/>
+    <w:lsdException w:name="toc 3" w:semiHidden="1" w:uiPriority="39" w:unhideWhenUsed="1"/>
+    <w:lsdException w:name="toc 4" w:semiHidden="1" w:uiPriority="39" w:unhideWhenUsed="1"/>
+    <w:lsdException w:name="toc 5" w:semiHidden="1" w:uiPriority="39" w:unhideWhenUsed="1"/>
+    <w:lsdException w:name="toc 6" w:semiHidden="1" w:uiPriority="39" w:unhideWhenUsed="1"/>
+    <w:lsdException w:name="toc 7" w:semiHidden="1" w:uiPriority="39" w:unhideWhenUsed="1"/>
+    <w:lsdException w:name="toc 8" w:semiHidden="1" w:uiPriority="39" w:unhideWhenUsed="1"/>
+    <w:lsdException w:name="toc 9" w:semiHidden="1" w:uiPriority="39" w:unhideWhenUsed="1"/>
+    <w:lsdException w:name="Normal Indent" w:semiHidden="1" w:unhideWhenUsed="1"/>
+    <w:lsdException w:name="footnote text" w:semiHidden="1" w:unhideWhenUsed="1"/>
+    <w:lsdException w:name="annotation text" w:semiHidden="1" w:unhideWhenUsed="1"/>
+    <w:lsdException w:name="header" w:semiHidden="1" w:unhideWhenUsed="1"/>
+    <w:lsdException w:name="footer" w:semiHidden="1" w:unhideWhenUsed="1"/>
+    <w:lsdException w:name="index heading" w:semiHidden="1" w:unhideWhenUsed="1"/>
+    <w:lsdException w:name="caption" w:semiHidden="1" w:uiPriority="35" w:unhideWhenUsed="1" w:qFormat="1"/>
+    <w:lsdException w:name="table of figures" w:semiHidden="1" w:unhideWhenUsed="1"/>
+    <w:lsdException w:name="envelope address" w:semiHidden="1" w:unhideWhenUsed="1"/>
+    <w:lsdException w:name="envelope return" w:semiHidden="1" w:unhideWhenUsed="1"/>
+    <w:lsdException w:name="footnote reference" w:semiHidden="1" w:unhideWhenUsed="1"/>
+    <w:lsdException w:name="annotation reference" w:semiHidden="1" w:unhideWhenUsed="1"/>
+    <w:lsdException w:name="line number" w:semiHidden="1" w:unhideWhenUsed="1"/>
+    <w:lsdException w:name="page number" w:semiHidden="1" w:unhideWhenUsed="1"/>
+    <w:lsdException w:name="endnote reference" w:semiHidden="1" w:unhideWhenUsed="1"/>
+    <w:lsdException w:name="endnote text" w:semiHidden="1" w:unhideWhenUsed="1"/>
+    <w:lsdException w:name="table of authorities" w:semiHidden="1" w:unhideWhenUsed="1"/>
+    <w:lsdException w:name="macro" w:semiHidden="1" w:unhideWhenUsed="1"/>
+    <w:lsdException w:name="toa heading" w:semiHidden="1" w:unhideWhenUsed="1"/>
+    <w:lsdException w:name="List" w:semiHidden="1" w:unhideWhenUsed="1"/>
+    <w:lsdException w:name="List Bullet" w:semiHidden="1" w:unhideWhenUsed="1"/>
+    <w:lsdException w:name="List Number" w:semiHidden="1" w:unhideWhenUsed="1"/>
+    <w:lsdException w:name="List 2" w:semiHidden="1" w:unhideWhenUsed="1"/>
+    <w:lsdException w:name="List 3" w:semiHidden="1" w:unhideWhenUsed="1"/>
+    <w:lsdException w:name="List 4" w:semiHidden="1" w:unhideWhenUsed="1"/>
+    <w:lsdException w:name="List 5" w:semiHidden="1" w:unhideWhenUsed="1"/>
+    <w:lsdException w:name="List Bullet 2" w:semiHidden="1" w:unhideWhenUsed="1"/>
+    <w:lsdException w:name="List Bullet 3" w:semiHidden="1" w:unhideWhenUsed="1"/>
+    <w:lsdException w:name="List Bullet 4" w:semiHidden="1" w:unhideWhenUsed="1"/>
+    <w:lsdException w:name="List Bullet 5" w:semiHidden="1" w:unhideWhenUsed="1"/>
+    <w:lsdException w:name="List Number 2" w:semiHidden="1" w:unhideWhenUsed="1"/>
+    <w:lsdException w:name="List Number 3" w:semiHidden="1" w:unhideWhenUsed="1"/>
+    <w:lsdException w:name="List Number 4" w:semiHidden="1" w:unhideWhenUsed="1"/>
+    <w:lsdException w:name="List Number 5" w:semiHidden="1" w:unhideWhenUsed="1"/>
+    <w:lsdException w:name="Title" w:uiPriority="10" w:qFormat="1"/>
+    <w:lsdException w:name="Closing" w:semiHidden="1" w:unhideWhenUsed="1"/>
+    <w:lsdException w:name="Signature" w:semiHidden="1" w:unhideWhenUsed="1"/>
+    <w:lsdException w:name="Default Paragraph Font" w:semiHidden="1" w:uiPriority="1" w:unhideWhenUsed="1"/>
+    <w:lsdException w:name="Body Text" w:semiHidden="1" w:unhideWhenUsed="1"/>
+    <w:lsdException w:name="Body Text Indent" w:semiHidden="1" w:unhideWhenUsed="1"/>
+    <w:lsdException w:name="List Continue" w:semiHidden="1" w:unhideWhenUsed="1"/>
+    <w:lsdException w:name="List Continue 2" w:semiHidden="1" w:unhideWhenUsed="1"/>
+    <w:lsdException w:name="List Continue 3" w:semiHidden="1" w:unhideWhenUsed="1"/>
+    <w:lsdException w:name="List Continue 4" w:semiHidden="1" w:unhideWhenUsed="1"/>
+    <w:lsdException w:name="List Continue 5" w:semiHidden="1" w:unhideWhenUsed="1"/>
+    <w:lsdException w:name="Message Header" w:semiHidden="1" w:unhideWhenUsed="1"/>
+    <w:lsdException w:name="Subtitle" w:uiPriority="11" w:qFormat="1"/>
+    <w:lsdException w:name="Salutation" w:semiHidden="1" w:unhideWhenUsed="1"/>
+    <w:lsdException w:name="Date" w:semiHidden="1" w:unhideWhenUsed="1"/>
+    <w:lsdException w:name="Body Text First Indent" w:semiHidden="1" w:unhideWhenUsed="1"/>
+    <w:lsdException w:name="Body Text First Indent 2" w:semiHidden="1" w:unhideWhenUsed="1"/>
+    <w:lsdException w:name="Note Heading" w:semiHidden="1" w:unhideWhenUsed="1"/>
+    <w:lsdException w:name="Body Text 2" w:semiHidden="1" w:unhideWhenUsed="1"/>
+    <w:lsdException w:name="Body Text 3" w:semiHidden="1" w:unhideWhenUsed="1"/>
+    <w:lsdException w:name="Body Text Indent 2" w:semiHidden="1" w:unhideWhenUsed="1"/>
+    <w:lsdException w:name="Body Text Indent 3" w:semiHidden="1" w:unhideWhenUsed="1"/>
+    <w:lsdException w:name="Block Text" w:semiHidden="1" w:unhideWhenUsed="1"/>
+    <w:lsdException w:name="Hyperlink" w:semiHidden="1" w:unhideWhenUsed="1"/>
+    <w:lsdException w:name="FollowedHyperlink" w:semiHidden="1" w:unhideWhenUsed="1"/>
+    <w:lsdException w:name="Strong" w:uiPriority="22" w:qFormat="1"/>
+    <w:lsdException w:name="Emphasis" w:uiPriority="20" w:qFormat="1"/>
+    <w:lsdException w:name="Document Map" w:semiHidden="1" w:unhideWhenUsed="1"/>
+    <w:lsdException w:name="Plain Text" w:semiHidden="1" w:unhideWhenUsed="1"/>
+    <w:lsdException w:name="E-mail Signature" w:semiHidden="1" w:unhideWhenUsed="1"/>
+    <w:lsdException w:name="HTML Top of Form" w:semiHidden="1" w:unhideWhenUsed="1"/>
+    <w:lsdException w:name="HTML Bottom of Form" w:semiHidden="1" w:unhideWhenUsed="1"/>
+    <w:lsdException w:name="Normal (Web)" w:semiHidden="1" w:unhideWhenUsed="1"/>
+    <w:lsdException w:name="HTML Acronym" w:semiHidden="1" w:unhideWhenUsed="1"/>
+    <w:lsdException w:name="HTML Address" w:semiHidden="1" w:unhideWhenUsed="1"/>
+    <w:lsdException w:name="HTML Cite" w:semiHidden="1" w:unhideWhenUsed="1"/>
+    <w:lsdException w:name="HTML Code" w:semiHidden="1" w:unhideWhenUsed="1"/>
+    <w:lsdException w:name="HTML Definition" w:semiHidden="1" w:unhideWhenUsed="1"/>
+    <w:lsdException w:name="HTML Keyboard" w:semiHidden="1" w:unhideWhenUsed="1"/>
+    <w:lsdException w:name="HTML Preformatted" w:semiHidden="1" w:unhideWhenUsed="1"/>
+    <w:lsdException w:name="HTML Sample" w:semiHidden="1" w:unhideWhenUsed="1"/>
+    <w:lsdException w:name="HTML Typewriter" w:semiHidden="1" w:unhideWhenUsed="1"/>
+    <w:lsdException w:name="HTML Variable" w:semiHidden="1" w:unhideWhenUsed="1"/>
+    <w:lsdException w:name="Normal Table" w:semiHidden="1" w:unhideWhenUsed="1"/>
+    <w:lsdException w:name="annotation subject" w:semiHidden="1" w:unhideWhenUsed="1"/>
+    <w:lsdException w:name="No List" w:semiHidden="1" w:unhideWhenUsed="1"/>
+    <w:lsdException w:name="Outline List 1" w:semiHidden="1" w:unhideWhenUsed="1"/>
+    <w:lsdException w:name="Outline List 2" w:semiHidden="1" w:unhideWhenUsed="1"/>
+    <w:lsdException w:name="Outline List 3" w:semiHidden="1" w:unhideWhenUsed="1"/>
+    <w:lsdException w:name="Table Simple 1" w:semiHidden="1" w:unhideWhenUsed="1"/>
+    <w:lsdException w:name="Table Simple 2" w:semiHidden="1" w:unhideWhenUsed="1"/>
+    <w:lsdException w:name="Table Simple 3" w:semiHidden="1" w:unhideWhenUsed="1"/>
+    <w:lsdException w:name="Table Classic 1" w:semiHidden="1" w:unhideWhenUsed="1"/>
+    <w:lsdException w:name="Table Classic 2" w:semiHidden="1" w:unhideWhenUsed="1"/>
+    <w:lsdException w:name="Table Classic 3" w:semiHidden="1" w:unhideWhenUsed="1"/>
+    <w:lsdException w:name="Table Classic 4" w:semiHidden="1" w:unhideWhenUsed="1"/>
+    <w:lsdException w:name="Table Colorful 1" w:semiHidden="1" w:unhideWhenUsed="1"/>
+    <w:lsdException w:name="Table Colorful 2" w:semiHidden="1" w:unhideWhenUsed="1"/>
+    <w:lsdException w:name="Table Colorful 3" w:semiHidden="1" w:unhideWhenUsed="1"/>
+    <w:lsdException w:name="Table Columns 1" w:semiHidden="1" w:unhideWhenUsed="1"/>
+    <w:lsdException w:name="Table Columns 2" w:semiHidden="1" w:unhideWhenUsed="1"/>
+    <w:lsdException w:name="Table Columns 3" w:semiHidden="1" w:unhideWhenUsed="1"/>
+    <w:lsdException w:name="Table Columns 4" w:semiHidden="1" w:unhideWhenUsed="1"/>
+    <w:lsdException w:name="Table Columns 5" w:semiHidden="1" w:unhideWhenUsed="1"/>
+    <w:lsdException w:name="Table Grid 1" w:semiHidden="1" w:unhideWhenUsed="1"/>
+    <w:lsdException w:name="Table Grid 2" w:semiHidden="1" w:unhideWhenUsed="1"/>
+    <w:lsdException w:name="Table Grid 3" w:semiHidden="1" w:unhideWhenUsed="1"/>
+    <w:lsdException w:name="Table Grid 4" w:semiHidden="1" w:unhideWhenUsed="1"/>
+    <w:lsdException w:name="Table Grid 5" w:semiHidden="1" w:unhideWhenUsed="1"/>
+    <w:lsdException w:name="Table Grid 6" w:semiHidden="1" w:unhideWhenUsed="1"/>
+    <w:lsdException w:name="Table Grid 7" w:semiHidden="1" w:unhideWhenUsed="1"/>
+    <w:lsdException w:name="Table Grid 8" w:semiHidden="1" w:unhideWhenUsed="1"/>
+    <w:lsdException w:name="Table List 1" w:semiHidden="1" w:unhideWhenUsed="1"/>
+    <w:lsdException w:name="Table List 2" w:semiHidden="1" w:unhideWhenUsed="1"/>
+    <w:lsdException w:name="Table List 3" w:semiHidden="1" w:unhideWhenUsed="1"/>
+    <w:lsdException w:name="Table List 4" w:semiHidden="1" w:unhideWhenUsed="1"/>
+    <w:lsdException w:name="Table List 5" w:semiHidden="1" w:unhideWhenUsed="1"/>
+    <w:lsdException w:name="Table List 6" w:semiHidden="1" w:unhideWhenUsed="1"/>
+    <w:lsdException w:name="Table List 7" w:semiHidden="1" w:unhideWhenUsed="1"/>
+    <w:lsdException w:name="Table List 8" w:semiHidden="1" w:unhideWhenUsed="1"/>
+    <w:lsdException w:name="Table 3D effects 1" w:semiHidden="1" w:unhideWhenUsed="1"/>
+    <w:lsdException w:name="Table 3D effects 2" w:semiHidden="1" w:unhideWhenUsed="1"/>
+    <w:lsdException w:name="Table 3D effects 3" w:semiHidden="1" w:unhideWhenUsed="1"/>
+    <w:lsdException w:name="Table Contemporary" w:semiHidden="1" w:unhideWhenUsed="1"/>
+    <w:lsdException w:name="Table Elegant" w:semiHidden="1" w:unhideWhenUsed="1"/>
+    <w:lsdException w:name="Table Professional" w:semiHidden="1" w:unhideWhenUsed="1"/>
+    <w:lsdException w:name="Table Subtle 1" w:semiHidden="1" w:unhideWhenUsed="1"/>
+    <w:lsdException w:name="Table Subtle 2" w:semiHidden="1" w:unhideWhenUsed="1"/>
+    <w:lsdException w:name="Table Web 1" w:semiHidden="1" w:unhideWhenUsed="1"/>
+    <w:lsdException w:name="Table Web 2" w:semiHidden="1" w:unhideWhenUsed="1"/>
+    <w:lsdException w:name="Table Web 3" w:semiHidden="1" w:unhideWhenUsed="1"/>
+    <w:lsdException w:name="Balloon Text" w:semiHidden="1" w:unhideWhenUsed="1"/>
+    <w:lsdException w:name="Table Grid" w:semiHidden="1" w:uiPriority="59" w:unhideWhenUsed="1"/>
+    <w:lsdException w:name="Table Theme" w:semiHidden="1" w:unhideWhenUsed="1"/>
+    <w:lsdException w:name="Placeholder Text" w:semiHidden="1"/>
+    <w:lsdException w:name="No Spacing" w:uiPriority="1" w:qFormat="1"/>
+    <w:lsdException w:name="Light Shading" w:uiPriority="60"/>
+    <w:lsdException w:name="Light List" w:uiPriority="61"/>
+    <w:lsdException w:name="Light Grid" w:uiPriority="62"/>
+    <w:lsdException w:name="Medium Shading 1" w:uiPriority="63"/>
+    <w:lsdException w:name="Medium Shading 2" w:uiPriority="64"/>
+    <w:lsdException w:name="Medium List 1" w:uiPriority="65"/>
+    <w:lsdException w:name="Medium List 2" w:uiPriority="66"/>
+    <w:lsdException w:name="Medium Grid 1" w:uiPriority="67"/>
+    <w:lsdException w:name="Medium Grid 2" w:uiPriority="68"/>
+    <w:lsdException w:name="Medium Grid 3" w:uiPriority="69"/>
+    <w:lsdException w:name="Dark List" w:uiPriority="70"/>
+    <w:lsdException w:name="Colorful Shading" w:uiPriority="71"/>
+    <w:lsdException w:name="Colorful List" w:uiPriority="72"/>
+    <w:lsdException w:name="Colorful Grid" w:uiPriority="73"/>
+    <w:lsdException w:name="Light Shading Accent 1" w:uiPriority="60"/>
+    <w:lsdException w:name="Light List Accent 1" w:uiPriority="61"/>
+    <w:lsdException w:name="Light Grid Accent 1" w:uiPriority="62"/>
+    <w:lsdException w:name="Medium Shading 1 Accent 1" w:uiPriority="63"/>
+    <w:lsdException w:name="Medium Shading 2 Accent 1" w:uiPriority="64"/>
+    <w:lsdException w:name="Medium List 1 Accent 1" w:uiPriority="65"/>
+    <w:lsdException w:name="Revision" w:semiHidden="1"/>
+    <w:lsdException w:name="List Paragraph" w:qFormat="1"/>
+    <w:lsdException w:name="Quote" w:uiPriority="29" w:qFormat="1"/>
+    <w:lsdException w:name="Intense Quote" w:uiPriority="30" w:qFormat="1"/>
+    <w:lsdException w:name="Medium List 2 Accent 1" w:uiPriority="66"/>
+    <w:lsdException w:name="Medium Grid 1 Accent 1" w:uiPriority="67"/>
+    <w:lsdException w:name="Medium Grid 2 Accent 1" w:uiPriority="68"/>
+    <w:lsdException w:name="Medium Grid 3 Accent 1" w:uiPriority="69"/>
+    <w:lsdException w:name="Dark List Accent 1" w:uiPriority="70"/>
+    <w:lsdException w:name="Colorful Shading Accent 1" w:uiPriority="71"/>
+    <w:lsdException w:name="Colorful List Accent 1" w:uiPriority="72"/>
+    <w:lsdException w:name="Colorful Grid Accent 1" w:uiPriority="73"/>
+    <w:lsdException w:name="Light Shading Accent 2" w:uiPriority="60"/>
+    <w:lsdException w:name="Light List Accent 2" w:uiPriority="61"/>
+    <w:lsdException w:name="Light Grid Accent 2" w:uiPriority="62"/>
+    <w:lsdException w:name="Medium Shading 1 Accent 2" w:uiPriority="63"/>
+    <w:lsdException w:name="Medium Shading 2 Accent 2" w:uiPriority="64"/>
+    <w:lsdException w:name="Medium List 1 Accent 2" w:uiPriority="65"/>
+    <w:lsdException w:name="Medium List 2 Accent 2" w:uiPriority="66"/>
+    <w:lsdException w:name="Medium Grid 1 Accent 2" w:uiPriority="67"/>
+    <w:lsdException w:name="Medium Grid 2 Accent 2" w:uiPriority="68"/>
+    <w:lsdException w:name="Medium Grid 3 Accent 2" w:uiPriority="69"/>
+    <w:lsdException w:name="Dark List Accent 2" w:uiPriority="70"/>
+    <w:lsdException w:name="Colorful Shading Accent 2" w:uiPriority="71"/>
+    <w:lsdException w:name="Colorful List Accent 2" w:uiPriority="72"/>
+    <w:lsdException w:name="Colorful Grid Accent 2" w:uiPriority="73"/>
+    <w:lsdException w:name="Light Shading Accent 3" w:uiPriority="60"/>
+    <w:lsdException w:name="Light List Accent 3" w:uiPriority="61"/>
+    <w:lsdException w:name="Light Grid Accent 3" w:uiPriority="62"/>
+    <w:lsdException w:name="Medium Shading 1 Accent 3" w:uiPriority="63"/>
+    <w:lsdException w:name="Medium Shading 2 Accent 3" w:uiPriority="64"/>
+    <w:lsdException w:name="Medium List 1 Accent 3" w:uiPriority="65"/>
+    <w:lsdException w:name="Medium List 2 Accent 3" w:uiPriority="66"/>
+    <w:lsdException w:name="Medium Grid 1 Accent 3" w:uiPriority="67"/>
+    <w:lsdException w:name="Medium Grid 2 Accent 3" w:uiPriority="68"/>
+    <w:lsdException w:name="Medium Grid 3 Accent 3" w:uiPriority="69"/>
+    <w:lsdException w:name="Dark List Accent 3" w:uiPriority="70"/>
+    <w:lsdException w:name="Colorful Shading Accent 3" w:uiPriority="71"/>
+    <w:lsdException w:name="Colorful List Accent 3" w:uiPriority="72"/>
+    <w:lsdException w:name="Colorful Grid Accent 3" w:uiPriority="73"/>
+    <w:lsdException w:name="Light Shading Accent 4" w:uiPriority="60"/>
+    <w:lsdException w:name="Light List Accent 4" w:uiPriority="61"/>
+    <w:lsdException w:name="Light Grid Accent 4" w:uiPriority="62"/>
+    <w:lsdException w:name="Medium Shading 1 Accent 4" w:uiPriority="63"/>
+    <w:lsdException w:name="Medium Shading 2 Accent 4" w:uiPriority="64"/>
+    <w:lsdException w:name="Medium List 1 Accent 4" w:uiPriority="65"/>
+    <w:lsdException w:name="Medium List 2 Accent 4" w:uiPriority="66"/>
+    <w:lsdException w:name="Medium Grid 1 Accent 4" w:uiPriority="67"/>
+    <w:lsdException w:name="Medium Grid 2 Accent 4" w:uiPriority="68"/>
+    <w:lsdException w:name="Medium Grid 3 Accent 4" w:uiPriority="69"/>
+    <w:lsdException w:name="Dark List Accent 4" w:uiPriority="70"/>
+    <w:lsdException w:name="Colorful Shading Accent 4" w:uiPriority="71"/>
+    <w:lsdException w:name="Colorful List Accent 4" w:uiPriority="72"/>
+    <w:lsdException w:name="Colorful Grid Accent 4" w:uiPriority="73"/>
+    <w:lsdException w:name="Light Shading Accent 5" w:uiPriority="60"/>
+    <w:lsdException w:name="Light List Accent 5" w:uiPriority="61"/>
+    <w:lsdException w:name="Light Grid Accent 5" w:uiPriority="62"/>
+    <w:lsdException w:name="Medium Shading 1 Accent 5" w:uiPriority="63"/>
+    <w:lsdException w:name="Medium Shading 2 Accent 5" w:uiPriority="64"/>
+    <w:lsdException w:name="Medium List 1 Accent 5" w:uiPriority="65"/>
+    <w:lsdException w:name="Medium List 2 Accent 5" w:uiPriority="66"/>
+    <w:lsdException w:name="Medium Grid 1 Accent 5" w:uiPriority="67"/>
+    <w:lsdException w:name="Medium Grid 2 Accent 5" w:uiPriority="68"/>
+    <w:lsdException w:name="Medium Grid 3 Accent 5" w:uiPriority="69"/>
+    <w:lsdException w:name="Dark List Accent 5" w:uiPriority="70"/>
+    <w:lsdException w:name="Colorful Shading Accent 5" w:uiPriority="71"/>
+    <w:lsdException w:name="Colorful List Accent 5" w:uiPriority="72"/>
+    <w:lsdException w:name="Colorful Grid Accent 5" w:uiPriority="73"/>
+    <w:lsdException w:name="Light Shading Accent 6" w:uiPriority="60"/>
+    <w:lsdException w:name="Light List Accent 6" w:uiPriority="61"/>
+    <w:lsdException w:name="Light Grid Accent 6" w:uiPriority="62"/>
+    <w:lsdException w:name="Medium Shading 1 Accent 6" w:uiPriority="63"/>
+    <w:lsdException w:name="Medium Shading 2 Accent 6" w:uiPriority="64"/>
+    <w:lsdException w:name="Medium List 1 Accent 6" w:uiPriority="65"/>
+    <w:lsdException w:name="Medium List 2 Accent 6" w:uiPriority="66"/>
+    <w:lsdException w:name="Medium Grid 1 Accent 6" w:uiPriority="67"/>
+    <w:lsdException w:name="Medium Grid 2 Accent 6" w:uiPriority="68"/>
+    <w:lsdException w:name="Medium Grid 3 Accent 6" w:uiPriority="69"/>
+    <w:lsdException w:name="Dark List Accent 6" w:uiPriority="70"/>
+    <w:lsdException w:name="Colorful Shading Accent 6" w:uiPriority="71"/>
+    <w:lsdException w:name="Colorful List Accent 6" w:uiPriority="72"/>
+    <w:lsdException w:name="Colorful Grid Accent 6" w:uiPriority="73"/>
+    <w:lsdException w:name="Subtle Emphasis" w:uiPriority="19" w:qFormat="1"/>
+    <w:lsdException w:name="Intense Emphasis" w:uiPriority="21" w:qFormat="1"/>
+    <w:lsdException w:name="Subtle Reference" w:uiPriority="31" w:qFormat="1"/>
+    <w:lsdException w:name="Intense Reference" w:uiPriority="32" w:qFormat="1"/>
+    <w:lsdException w:name="Book Title" w:uiPriority="33" w:qFormat="1"/>
+    <w:lsdException w:name="Bibliography" w:semiHidden="1" w:uiPriority="37" w:unhideWhenUsed="1"/>
+    <w:lsdException w:name="TOC Heading" w:semiHidden="1" w:uiPriority="39" w:unhideWhenUsed="1" w:qFormat="1"/>
+    <w:lsdException w:name="Plain Table 1" w:uiPriority="41"/>
+    <w:lsdException w:name="Plain Table 2" w:uiPriority="42"/>
+    <w:lsdException w:name="Plain Table 3" w:uiPriority="43"/>
+    <w:lsdException w:name="Plain Table 4" w:uiPriority="44"/>
+    <w:lsdException w:name="Plain Table 5" w:uiPriority="45"/>
+    <w:lsdException w:name="Grid Table Light" w:uiPriority="40"/>
+    <w:lsdException w:name="Grid Table 1 Light" w:uiPriority="46"/>
+    <w:lsdException w:name="Grid Table 2" w:uiPriority="47"/>
+    <w:lsdException w:name="Grid Table 3" w:uiPriority="48"/>
+    <w:lsdException w:name="Grid Table 4" w:uiPriority="49"/>
+    <w:lsdException w:name="Grid Table 5 Dark" w:uiPriority="50"/>
+    <w:lsdException w:name="Grid Table 6 Colorful" w:uiPriority="51"/>
+    <w:lsdException w:name="Grid Table 7 Colorful" w:uiPriority="52"/>
+    <w:lsdException w:name="Grid Table 1 Light Accent 1" w:uiPriority="46"/>
+    <w:lsdException w:name="Grid Table 2 Accent 1" w:uiPriority="47"/>
+    <w:lsdException w:name="Grid Table 3 Accent 1" w:uiPriority="48"/>
+    <w:lsdException w:name="Grid Table 4 Accent 1" w:uiPriority="49"/>
+    <w:lsdException w:name="Grid Table 5 Dark Accent 1" w:uiPriority="50"/>
+    <w:lsdException w:name="Grid Table 6 Colorful Accent 1" w:uiPriority="51"/>
+    <w:lsdException w:name="Grid Table 7 Colorful Accent 1" w:uiPriority="52"/>
+    <w:lsdException w:name="Grid Table 1 Light Accent 2" w:uiPriority="46"/>
+    <w:lsdException w:name="Grid Table 2 Accent 2" w:uiPriority="47"/>
+    <w:lsdException w:name="Grid Table 3 Accent 2" w:uiPriority="48"/>
+    <w:lsdException w:name="Grid Table 4 Accent 2" w:uiPriority="49"/>
+    <w:lsdException w:name="Grid Table 5 Dark Accent 2" w:uiPriority="50"/>
+    <w:lsdException w:name="Grid Table 6 Colorful Accent 2" w:uiPriority="51"/>
+    <w:lsdException w:name="Grid Table 7 Colorful Accent 2" w:uiPriority="52"/>
+    <w:lsdException w:name="Grid Table 1 Light Accent 3" w:uiPriority="46"/>
+    <w:lsdException w:name="Grid Table 2 Accent 3" w:uiPriority="47"/>
+    <w:lsdException w:name="Grid Table 3 Accent 3" w:uiPriority="48"/>
+    <w:lsdException w:name="Grid Table 4 Accent 3" w:uiPriority="49"/>
+    <w:lsdException w:name="Grid Table 5 Dark Accent 3" w:uiPriority="50"/>
+    <w:lsdException w:name="Grid Table 6 Colorful Accent 3" w:uiPriority="51"/>
+    <w:lsdException w:name="Grid Table 7 Colorful Accent 3" w:uiPriority="52"/>
+    <w:lsdException w:name="Grid Table 1 Light Accent 4" w:uiPriority="46"/>
+    <w:lsdException w:name="Grid Table 2 Accent 4" w:uiPriority="47"/>
+    <w:lsdException w:name="Grid Table 3 Accent 4" w:uiPriority="48"/>
+    <w:lsdException w:name="Grid Table 4 Accent 4" w:uiPriority="49"/>
+    <w:lsdException w:name="Grid Table 5 Dark Accent 4" w:uiPriority="50"/>
+    <w:lsdException w:name="Grid Table 6 Colorful Accent 4" w:uiPriority="51"/>
+    <w:lsdException w:name="Grid Table 7 Colorful Accent 4" w:uiPriority="52"/>
+    <w:lsdException w:name="Grid Table 1 Light Accent 5" w:uiPriority="46"/>
+    <w:lsdException w:name="Grid Table 2 Accent 5" w:uiPriority="47"/>
+    <w:lsdException w:name="Grid Table 3 Accent 5" w:uiPriority="48"/>
+    <w:lsdException w:name="Grid Table 4 Accent 5" w:uiPriority="49"/>
+    <w:lsdException w:name="Grid Table 5 Dark Accent 5" w:uiPriority="50"/>
+    <w:lsdException w:name="Grid Table 6 Colorful Accent 5" w:uiPriority="51"/>
+    <w:lsdException w:name="Grid Table 7 Colorful Accent 5" w:uiPriority="52"/>
+    <w:lsdException w:name="Grid Table 1 Light Accent 6" w:uiPriority="46"/>
+    <w:lsdException w:name="Grid Table 2 Accent 6" w:uiPriority="47"/>
+    <w:lsdException w:name="Grid Table 3 Accent 6" w:uiPriority="48"/>
+    <w:lsdException w:name="Grid Table 4 Accent 6" w:uiPriority="49"/>
+    <w:lsdException w:name="Grid Table 5 Dark Accent 6" w:uiPriority="50"/>
+    <w:lsdException w:name="Grid Table 6 Colorful Accent 6" w:uiPriority="51"/>
+    <w:lsdException w:name="Grid Table 7 Colorful Accent 6" w:uiPriority="52"/>
+    <w:lsdException w:name="List Table 1 Light" w:uiPriority="46"/>
+    <w:lsdException w:name="List Table 2" w:uiPriority="47"/>
+    <w:lsdException w:name="List Table 3" w:uiPriority="48"/>
+    <w:lsdException w:name="List Table 4" w:uiPriority="49"/>
+    <w:lsdException w:name="List Table 5 Dark" w:uiPriority="50"/>
+    <w:lsdException w:name="List Table 6 Colorful" w:uiPriority="51"/>
+    <w:lsdException w:name="List Table 7 Colorful" w:uiPriority="52"/>
+    <w:lsdException w:name="List Table 1 Light Accent 1" w:uiPriority="46"/>
+    <w:lsdException w:name="List Table 2 Accent 1" w:uiPriority="47"/>
+    <w:lsdException w:name="List Table 3 Accent 1" w:uiPriority="48"/>
+    <w:lsdException w:name="List Table 4 Accent 1" w:uiPriority="49"/>
+    <w:lsdException w:name="List Table 5 Dark Accent 1" w:uiPriority="50"/>
+    <w:lsdException w:name="List Table 6 Colorful Accent 1" w:uiPriority="51"/>
+    <w:lsdException w:name="List Table 7 Colorful Accent 1" w:uiPriority="52"/>
+    <w:lsdException w:name="List Table 1 Light Accent 2" w:uiPriority="46"/>
+    <w:lsdException w:name="List Table 2 Accent 2" w:uiPriority="47"/>
+    <w:lsdException w:name="List Table 3 Accent 2" w:uiPriority="48"/>
+    <w:lsdException w:name="List Table 4 Accent 2" w:uiPriority="49"/>
+    <w:lsdException w:name="List Table 5 Dark Accent 2" w:uiPriority="50"/>
+    <w:lsdException w:name="List Table 6 Colorful Accent 2" w:uiPriority="51"/>
+    <w:lsdException w:name="List Table 7 Colorful Accent 2" w:uiPriority="52"/>
+    <w:lsdException w:name="List Table 1 Light Accent 3" w:uiPriority="46"/>
+    <w:lsdException w:name="List Table 2 Accent 3" w:uiPriority="47"/>
+    <w:lsdException w:name="List Table 3 Accent 3" w:uiPriority="48"/>
+    <w:lsdException w:name="List Table 4 Accent 3" w:uiPriority="49"/>
+    <w:lsdException w:name="List Table 5 Dark Accent 3" w:uiPriority="50"/>
+    <w:lsdException w:name="List Table 6 Colorful Accent 3" w:uiPriority="51"/>
+    <w:lsdException w:name="List Table 7 Colorful Accent 3" w:uiPriority="52"/>
+    <w:lsdException w:name="List Table 1 Light Accent 4" w:uiPriority="46"/>
+    <w:lsdException w:name="List Table 2 Accent 4" w:uiPriority="47"/>
+    <w:lsdException w:name="List Table 3 Accent 4" w:uiPriority="48"/>
+    <w:lsdException w:name="List Table 4 Accent 4" w:uiPriority="49"/>
+    <w:lsdException w:name="List Table 5 Dark Accent 4" w:uiPriority="50"/>
+    <w:lsdException w:name="List Table 6 Colorful Accent 4" w:uiPriority="51"/>
+    <w:lsdException w:name="List Table 7 Colorful Accent 4" w:uiPriority="52"/>
+    <w:lsdException w:name="List Table 1 Light Accent 5" w:uiPriority="46"/>
+    <w:lsdException w:name="List Table 2 Accent 5" w:uiPriority="47"/>
+    <w:lsdException w:name="List Table 3 Accent 5" w:uiPriority="48"/>
+    <w:lsdException w:name="List Table 4 Accent 5" w:uiPriority="49"/>
+    <w:lsdException w:name="List Table 5 Dark Accent 5" w:uiPriority="50"/>
+    <w:lsdException w:name="List Table 6 Colorful Accent 5" w:uiPriority="51"/>
+    <w:lsdException w:name="List Table 7 Colorful Accent 5" w:uiPriority="52"/>
+    <w:lsdException w:name="List Table 1 Light Accent 6" w:uiPriority="46"/>
+    <w:lsdException w:name="List Table 2 Accent 6" w:uiPriority="47"/>
+    <w:lsdException w:name="List Table 3 Accent 6" w:uiPriority="48"/>
+    <w:lsdException w:name="List Table 4 Accent 6" w:uiPriority="49"/>
+    <w:lsdException w:name="List Table 5 Dark Accent 6" w:uiPriority="50"/>
+    <w:lsdException w:name="List Table 6 Colorful Accent 6" w:uiPriority="51"/>
+    <w:lsdException w:name="List Table 7 Colorful Accent 6" w:uiPriority="52"/>
+    <w:lsdException w:name="Mention" w:semiHidden="1" w:unhideWhenUsed="1"/>
+    <w:lsdException w:name="Smart Hyperlink" w:semiHidden="1" w:unhideWhenUsed="1"/>
+    <w:lsdException w:name="Hashtag" w:semiHidden="1" w:unhideWhenUsed="1"/>
+    <w:lsdException w:name="Unresolved Mention" w:semiHidden="1" w:unhideWhenUsed="1"/>
+    <w:lsdException w:name="Smart Link" w:semiHidden="1" w:unhideWhenUsed="1"/>
   </w:latentStyles>
   <w:style w:type="paragraph" w:default="1" w:styleId="Normlny">
     <w:name w:val="Normal"/>
@@ -7051,7 +7275,6 @@
     <w:uiPriority w:val="99"/>
     <w:semiHidden/>
     <w:unhideWhenUsed/>
-    <w:qFormat/>
     <w:tblPr>
       <w:tblInd w:w="0" w:type="dxa"/>
       <w:tblCellMar>
@@ -7661,7 +7884,6 @@
       <w:spacing w:after="0" w:line="240" w:lineRule="auto"/>
     </w:pPr>
     <w:tblPr>
-      <w:tblInd w:w="0" w:type="dxa"/>
       <w:tblBorders>
         <w:top w:val="single" w:sz="4" w:space="0" w:color="auto"/>
         <w:left w:val="single" w:sz="4" w:space="0" w:color="auto"/>
@@ -7670,12 +7892,6 @@
         <w:insideH w:val="single" w:sz="4" w:space="0" w:color="auto"/>
         <w:insideV w:val="single" w:sz="4" w:space="0" w:color="auto"/>
       </w:tblBorders>
-      <w:tblCellMar>
-        <w:top w:w="0" w:type="dxa"/>
-        <w:left w:w="108" w:type="dxa"/>
-        <w:bottom w:w="0" w:type="dxa"/>
-        <w:right w:w="108" w:type="dxa"/>
-      </w:tblCellMar>
     </w:tblPr>
   </w:style>
   <w:style w:type="paragraph" w:customStyle="1" w:styleId="STRUKTURA-odrazka">
@@ -7713,7 +7929,7 @@
       <w:rFonts w:ascii="Courier New" w:hAnsi="Courier New"/>
     </w:rPr>
   </w:style>
-  <w:style w:type="character" w:styleId="Textzstupnhosymbolu">
+  <w:style w:type="character" w:styleId="Zstupntext">
     <w:name w:val="Placeholder Text"/>
     <w:basedOn w:val="Predvolenpsmoodseku"/>
     <w:uiPriority w:val="99"/>
@@ -7828,19 +8044,12 @@
       <w:sz w:val="20"/>
     </w:rPr>
     <w:tblPr>
-      <w:tblInd w:w="0" w:type="dxa"/>
       <w:tblBorders>
         <w:top w:val="single" w:sz="12" w:space="0" w:color="305C1E"/>
         <w:left w:val="single" w:sz="12" w:space="0" w:color="305C1E"/>
         <w:bottom w:val="single" w:sz="12" w:space="0" w:color="305C1E"/>
         <w:right w:val="single" w:sz="12" w:space="0" w:color="305C1E"/>
       </w:tblBorders>
-      <w:tblCellMar>
-        <w:top w:w="0" w:type="dxa"/>
-        <w:left w:w="108" w:type="dxa"/>
-        <w:bottom w:w="0" w:type="dxa"/>
-        <w:right w:w="108" w:type="dxa"/>
-      </w:tblCellMar>
     </w:tblPr>
     <w:tcPr>
       <w:tcMar>
@@ -8159,7 +8368,7 @@
   <a:extraClrSchemeLst/>
   <a:extLst>
     <a:ext uri="{05A4C25C-085E-4340-85A3-A5531E510DB2}">
-      <thm15:themeFamily xmlns:thm15="http://schemas.microsoft.com/office/thememl/2012/main" xmlns="" name="Office Theme" id="{62F939B6-93AF-4DB8-9C6B-D6C7DFDC589F}" vid="{4A3C46E8-61CC-4603-A589-7422A47A8E4A}"/>
+      <thm15:themeFamily xmlns:thm15="http://schemas.microsoft.com/office/thememl/2012/main" name="Office Theme" id="{62F939B6-93AF-4DB8-9C6B-D6C7DFDC589F}" vid="{4A3C46E8-61CC-4603-A589-7422A47A8E4A}"/>
     </a:ext>
   </a:extLst>
 </a:theme>
@@ -8170,7 +8379,7 @@
 </file>
 
 <file path=customXml/itemProps1.xml><?xml version="1.0" encoding="utf-8"?>
-<ds:datastoreItem xmlns:ds="http://schemas.openxmlformats.org/officeDocument/2006/customXml" ds:itemID="{89959B03-BEC3-4E3E-9A7C-E7105F9920AB}">
+<ds:datastoreItem xmlns:ds="http://schemas.openxmlformats.org/officeDocument/2006/customXml" ds:itemID="{CAA187A5-C400-4533-BB87-A47E3350974B}">
   <ds:schemaRefs>
     <ds:schemaRef ds:uri="http://schemas.openxmlformats.org/officeDocument/2006/bibliography"/>
   </ds:schemaRefs>

</xml_diff>

<commit_message>
PRG - 5 zadanie - Úloha 3 - hotovo
</commit_message>
<xml_diff>
--- a/PRG/5 Zadanie/I_SS_26_Python_PL.docx
+++ b/PRG/5 Zadanie/I_SS_26_Python_PL.docx
@@ -999,30 +999,46 @@
                       <w:szCs w:val="22"/>
                     </w:rPr>
                   </w:pPr>
-                </w:p>
-                <w:p>
-                  <w:pPr>
-                    <w:ind w:firstLine="0"/>
+                  <w:r>
                     <w:rPr>
-                      <w:szCs w:val="22"/>
+                      <w:noProof/>
                     </w:rPr>
-                  </w:pPr>
-                </w:p>
-                <w:p>
-                  <w:pPr>
-                    <w:ind w:firstLine="0"/>
-                    <w:rPr>
-                      <w:szCs w:val="22"/>
-                    </w:rPr>
-                  </w:pPr>
-                </w:p>
-                <w:p>
-                  <w:pPr>
-                    <w:ind w:firstLine="0"/>
-                    <w:rPr>
-                      <w:szCs w:val="22"/>
-                    </w:rPr>
-                  </w:pPr>
+                    <w:drawing>
+                      <wp:inline distT="0" distB="0" distL="0" distR="0" wp14:anchorId="582A0F38" wp14:editId="2D7989FF">
+                        <wp:extent cx="1341120" cy="1474386"/>
+                        <wp:effectExtent l="0" t="0" r="0" b="0"/>
+                        <wp:docPr id="3" name="Obrázok 3"/>
+                        <wp:cNvGraphicFramePr>
+                          <a:graphicFrameLocks xmlns:a="http://schemas.openxmlformats.org/drawingml/2006/main" noChangeAspect="1"/>
+                        </wp:cNvGraphicFramePr>
+                        <a:graphic xmlns:a="http://schemas.openxmlformats.org/drawingml/2006/main">
+                          <a:graphicData uri="http://schemas.openxmlformats.org/drawingml/2006/picture">
+                            <pic:pic xmlns:pic="http://schemas.openxmlformats.org/drawingml/2006/picture">
+                              <pic:nvPicPr>
+                                <pic:cNvPr id="1" name=""/>
+                                <pic:cNvPicPr/>
+                              </pic:nvPicPr>
+                              <pic:blipFill>
+                                <a:blip r:embed="rId9"/>
+                                <a:stretch>
+                                  <a:fillRect/>
+                                </a:stretch>
+                              </pic:blipFill>
+                              <pic:spPr>
+                                <a:xfrm>
+                                  <a:off x="0" y="0"/>
+                                  <a:ext cx="1358227" cy="1493193"/>
+                                </a:xfrm>
+                                <a:prstGeom prst="rect">
+                                  <a:avLst/>
+                                </a:prstGeom>
+                              </pic:spPr>
+                            </pic:pic>
+                          </a:graphicData>
+                        </a:graphic>
+                      </wp:inline>
+                    </w:drawing>
+                  </w:r>
                 </w:p>
               </w:tc>
               <w:tc>
@@ -1036,6 +1052,46 @@
                       <w:szCs w:val="22"/>
                     </w:rPr>
                   </w:pPr>
+                  <w:r>
+                    <w:rPr>
+                      <w:noProof/>
+                    </w:rPr>
+                    <w:drawing>
+                      <wp:inline distT="0" distB="0" distL="0" distR="0" wp14:anchorId="13D56097" wp14:editId="26D08308">
+                        <wp:extent cx="1340415" cy="1473835"/>
+                        <wp:effectExtent l="0" t="0" r="0" b="0"/>
+                        <wp:docPr id="1" name="Obrázok 1"/>
+                        <wp:cNvGraphicFramePr>
+                          <a:graphicFrameLocks xmlns:a="http://schemas.openxmlformats.org/drawingml/2006/main" noChangeAspect="1"/>
+                        </wp:cNvGraphicFramePr>
+                        <a:graphic xmlns:a="http://schemas.openxmlformats.org/drawingml/2006/main">
+                          <a:graphicData uri="http://schemas.openxmlformats.org/drawingml/2006/picture">
+                            <pic:pic xmlns:pic="http://schemas.openxmlformats.org/drawingml/2006/picture">
+                              <pic:nvPicPr>
+                                <pic:cNvPr id="1" name=""/>
+                                <pic:cNvPicPr/>
+                              </pic:nvPicPr>
+                              <pic:blipFill>
+                                <a:blip r:embed="rId10"/>
+                                <a:stretch>
+                                  <a:fillRect/>
+                                </a:stretch>
+                              </pic:blipFill>
+                              <pic:spPr>
+                                <a:xfrm>
+                                  <a:off x="0" y="0"/>
+                                  <a:ext cx="1343291" cy="1476998"/>
+                                </a:xfrm>
+                                <a:prstGeom prst="rect">
+                                  <a:avLst/>
+                                </a:prstGeom>
+                              </pic:spPr>
+                            </pic:pic>
+                          </a:graphicData>
+                        </a:graphic>
+                      </wp:inline>
+                    </w:drawing>
+                  </w:r>
                 </w:p>
               </w:tc>
             </w:tr>
@@ -1092,7 +1148,6 @@
                 <w:b/>
                 <w:sz w:val="20"/>
               </w:rPr>
-              <w:lastRenderedPageBreak/>
               <w:t xml:space="preserve">Úloha </w:t>
             </w:r>
             <w:r>
@@ -1164,7 +1219,7 @@
                           </pic:cNvPicPr>
                         </pic:nvPicPr>
                         <pic:blipFill>
-                          <a:blip r:embed="rId9" cstate="print"/>
+                          <a:blip r:embed="rId11" cstate="print"/>
                           <a:srcRect/>
                           <a:stretch>
                             <a:fillRect/>
@@ -1450,7 +1505,7 @@
                           </pic:cNvPicPr>
                         </pic:nvPicPr>
                         <pic:blipFill>
-                          <a:blip r:embed="rId10" cstate="print"/>
+                          <a:blip r:embed="rId12" cstate="print"/>
                           <a:srcRect/>
                           <a:stretch>
                             <a:fillRect/>
@@ -1725,7 +1780,7 @@
                           </pic:cNvPicPr>
                         </pic:nvPicPr>
                         <pic:blipFill>
-                          <a:blip r:embed="rId11" cstate="print"/>
+                          <a:blip r:embed="rId13" cstate="print"/>
                           <a:srcRect/>
                           <a:stretch>
                             <a:fillRect/>
@@ -1882,7 +1937,7 @@
                           </pic:cNvPicPr>
                         </pic:nvPicPr>
                         <pic:blipFill>
-                          <a:blip r:embed="rId12" cstate="print"/>
+                          <a:blip r:embed="rId14" cstate="print"/>
                           <a:srcRect/>
                           <a:stretch>
                             <a:fillRect/>
@@ -2110,7 +2165,7 @@
                           </pic:cNvPicPr>
                         </pic:nvPicPr>
                         <pic:blipFill>
-                          <a:blip r:embed="rId13" cstate="print"/>
+                          <a:blip r:embed="rId15" cstate="print"/>
                           <a:srcRect/>
                           <a:stretch>
                             <a:fillRect/>
@@ -2197,7 +2252,6 @@
                 <w:b/>
                 <w:sz w:val="20"/>
               </w:rPr>
-              <w:lastRenderedPageBreak/>
               <w:t xml:space="preserve">Úloha </w:t>
             </w:r>
             <w:r>
@@ -3032,8 +3086,8 @@
       </w:pPr>
     </w:p>
     <w:sectPr>
-      <w:headerReference w:type="default" r:id="rId14"/>
-      <w:footerReference w:type="default" r:id="rId15"/>
+      <w:headerReference w:type="default" r:id="rId16"/>
+      <w:footerReference w:type="default" r:id="rId17"/>
       <w:pgSz w:w="11906" w:h="16838" w:code="9"/>
       <w:pgMar w:top="567" w:right="964" w:bottom="567" w:left="964" w:header="709" w:footer="709" w:gutter="0"/>
       <w:cols w:space="708"/>
@@ -8379,7 +8433,7 @@
 </file>
 
 <file path=customXml/itemProps1.xml><?xml version="1.0" encoding="utf-8"?>
-<ds:datastoreItem xmlns:ds="http://schemas.openxmlformats.org/officeDocument/2006/customXml" ds:itemID="{CAA187A5-C400-4533-BB87-A47E3350974B}">
+<ds:datastoreItem xmlns:ds="http://schemas.openxmlformats.org/officeDocument/2006/customXml" ds:itemID="{AEBA18F9-3613-4527-9793-BFA6F7ED1770}">
   <ds:schemaRefs>
     <ds:schemaRef ds:uri="http://schemas.openxmlformats.org/officeDocument/2006/bibliography"/>
   </ds:schemaRefs>

</xml_diff>